<commit_message>
Update Use case specification.docx
</commit_message>
<xml_diff>
--- a/Document/Use case specification.docx
+++ b/Document/Use case specification.docx
@@ -1510,39 +1510,7 @@
                       <w:rFonts w:ascii="Cambria" w:eastAsia="MS Mincho" w:hAnsi="Cambria"/>
                       <w:color w:val="000000" w:themeColor="text1"/>
                     </w:rPr>
-                    <w:t>presses “</w:t>
-                  </w:r>
-                  <w:proofErr w:type="spellStart"/>
-                  <w:r>
-                    <w:rPr>
-                      <w:rFonts w:ascii="Cambria" w:eastAsia="MS Mincho" w:hAnsi="Cambria"/>
-                      <w:color w:val="000000" w:themeColor="text1"/>
-                    </w:rPr>
-                    <w:t>Đăng</w:t>
-                  </w:r>
-                  <w:proofErr w:type="spellEnd"/>
-                  <w:r>
-                    <w:rPr>
-                      <w:rFonts w:ascii="Cambria" w:eastAsia="MS Mincho" w:hAnsi="Cambria"/>
-                      <w:color w:val="000000" w:themeColor="text1"/>
-                    </w:rPr>
-                    <w:t xml:space="preserve"> </w:t>
-                  </w:r>
-                  <w:proofErr w:type="spellStart"/>
-                  <w:r>
-                    <w:rPr>
-                      <w:rFonts w:ascii="Cambria" w:eastAsia="MS Mincho" w:hAnsi="Cambria"/>
-                      <w:color w:val="000000" w:themeColor="text1"/>
-                    </w:rPr>
-                    <w:t>nhập</w:t>
-                  </w:r>
-                  <w:proofErr w:type="spellEnd"/>
-                  <w:r>
-                    <w:rPr>
-                      <w:rFonts w:ascii="Cambria" w:eastAsia="MS Mincho" w:hAnsi="Cambria"/>
-                      <w:color w:val="000000" w:themeColor="text1"/>
-                    </w:rPr>
-                    <w:t>” button.</w:t>
+                    <w:t>presses “Đăng nhập” button.</w:t>
                   </w:r>
                 </w:p>
               </w:tc>
@@ -1851,76 +1819,19 @@
                     </w:rPr>
                     <w:t>System shows message the "</w:t>
                   </w:r>
-                  <w:proofErr w:type="spellStart"/>
-                  <w:r>
-                    <w:rPr>
-                      <w:rFonts w:ascii="Cambria" w:eastAsia="MS Mincho" w:hAnsi="Cambria"/>
-                      <w:color w:val="000000" w:themeColor="text1"/>
-                    </w:rPr>
-                    <w:t>Không</w:t>
-                  </w:r>
-                  <w:proofErr w:type="spellEnd"/>
-                  <w:r>
-                    <w:rPr>
-                      <w:rFonts w:ascii="Cambria" w:eastAsia="MS Mincho" w:hAnsi="Cambria"/>
-                      <w:color w:val="000000" w:themeColor="text1"/>
-                    </w:rPr>
-                    <w:t xml:space="preserve"> </w:t>
-                  </w:r>
-                  <w:proofErr w:type="spellStart"/>
-                  <w:r>
-                    <w:rPr>
-                      <w:rFonts w:ascii="Cambria" w:eastAsia="MS Mincho" w:hAnsi="Cambria"/>
-                      <w:color w:val="000000" w:themeColor="text1"/>
-                    </w:rPr>
-                    <w:t>có</w:t>
-                  </w:r>
-                  <w:proofErr w:type="spellEnd"/>
-                  <w:r>
-                    <w:rPr>
-                      <w:rFonts w:ascii="Cambria" w:eastAsia="MS Mincho" w:hAnsi="Cambria"/>
-                      <w:color w:val="000000" w:themeColor="text1"/>
-                    </w:rPr>
-                    <w:t xml:space="preserve"> </w:t>
-                  </w:r>
-                  <w:proofErr w:type="spellStart"/>
-                  <w:r>
-                    <w:rPr>
-                      <w:rFonts w:ascii="Cambria" w:eastAsia="MS Mincho" w:hAnsi="Cambria"/>
-                      <w:color w:val="000000" w:themeColor="text1"/>
-                    </w:rPr>
-                    <w:t>kết</w:t>
-                  </w:r>
-                  <w:proofErr w:type="spellEnd"/>
-                  <w:r>
-                    <w:rPr>
-                      <w:rFonts w:ascii="Cambria" w:eastAsia="MS Mincho" w:hAnsi="Cambria"/>
-                      <w:color w:val="000000" w:themeColor="text1"/>
-                    </w:rPr>
-                    <w:t xml:space="preserve"> </w:t>
-                  </w:r>
-                  <w:proofErr w:type="spellStart"/>
-                  <w:r>
-                    <w:rPr>
-                      <w:rFonts w:ascii="Cambria" w:eastAsia="MS Mincho" w:hAnsi="Cambria"/>
-                      <w:color w:val="000000" w:themeColor="text1"/>
-                    </w:rPr>
-                    <w:t>nố</w:t>
-                  </w:r>
-                  <w:r>
-                    <w:rPr>
-                      <w:rFonts w:ascii="Cambria" w:eastAsia="MS Mincho" w:hAnsi="Cambria"/>
-                      <w:color w:val="000000" w:themeColor="text1"/>
-                    </w:rPr>
-                    <w:t>i</w:t>
-                  </w:r>
-                  <w:proofErr w:type="spellEnd"/>
-                  <w:r>
-                    <w:rPr>
-                      <w:rFonts w:ascii="Cambria" w:eastAsia="MS Mincho" w:hAnsi="Cambria"/>
-                      <w:color w:val="000000" w:themeColor="text1"/>
-                    </w:rPr>
-                    <w:t xml:space="preserve"> I</w:t>
+                  <w:r>
+                    <w:rPr>
+                      <w:rFonts w:ascii="Cambria" w:eastAsia="MS Mincho" w:hAnsi="Cambria"/>
+                      <w:color w:val="000000" w:themeColor="text1"/>
+                    </w:rPr>
+                    <w:t>Không có kết nố</w:t>
+                  </w:r>
+                  <w:r>
+                    <w:rPr>
+                      <w:rFonts w:ascii="Cambria" w:eastAsia="MS Mincho" w:hAnsi="Cambria"/>
+                      <w:color w:val="000000" w:themeColor="text1"/>
+                    </w:rPr>
+                    <w:t>i I</w:t>
                   </w:r>
                   <w:r>
                     <w:rPr>
@@ -2042,198 +1953,27 @@
                     </w:rPr>
                     <w:t>System shows error message “</w:t>
                   </w:r>
-                  <w:proofErr w:type="spellStart"/>
-                  <w:r>
-                    <w:rPr>
-                      <w:rFonts w:ascii="Cambria" w:eastAsia="MS Mincho" w:hAnsi="Cambria"/>
-                      <w:color w:val="000000" w:themeColor="text1"/>
-                    </w:rPr>
-                    <w:t>Tên</w:t>
-                  </w:r>
-                  <w:proofErr w:type="spellEnd"/>
-                  <w:r>
-                    <w:rPr>
-                      <w:rFonts w:ascii="Cambria" w:eastAsia="MS Mincho" w:hAnsi="Cambria"/>
-                      <w:color w:val="000000" w:themeColor="text1"/>
-                    </w:rPr>
-                    <w:t xml:space="preserve"> </w:t>
-                  </w:r>
-                  <w:proofErr w:type="spellStart"/>
-                  <w:r>
-                    <w:rPr>
-                      <w:rFonts w:ascii="Cambria" w:eastAsia="MS Mincho" w:hAnsi="Cambria"/>
-                      <w:color w:val="000000" w:themeColor="text1"/>
-                    </w:rPr>
-                    <w:t>đăng</w:t>
-                  </w:r>
-                  <w:proofErr w:type="spellEnd"/>
-                  <w:r>
-                    <w:rPr>
-                      <w:rFonts w:ascii="Cambria" w:eastAsia="MS Mincho" w:hAnsi="Cambria"/>
-                      <w:color w:val="000000" w:themeColor="text1"/>
-                    </w:rPr>
-                    <w:t xml:space="preserve"> </w:t>
-                  </w:r>
-                  <w:proofErr w:type="spellStart"/>
-                  <w:r>
-                    <w:rPr>
-                      <w:rFonts w:ascii="Cambria" w:eastAsia="MS Mincho" w:hAnsi="Cambria"/>
-                      <w:color w:val="000000" w:themeColor="text1"/>
-                    </w:rPr>
-                    <w:t>nhâp</w:t>
-                  </w:r>
-                  <w:proofErr w:type="spellEnd"/>
-                  <w:r>
-                    <w:rPr>
-                      <w:rFonts w:ascii="Cambria" w:eastAsia="MS Mincho" w:hAnsi="Cambria"/>
-                      <w:color w:val="000000" w:themeColor="text1"/>
-                    </w:rPr>
-                    <w:t xml:space="preserve"> </w:t>
-                  </w:r>
-                  <w:proofErr w:type="spellStart"/>
-                  <w:r>
-                    <w:rPr>
-                      <w:rFonts w:ascii="Cambria" w:eastAsia="MS Mincho" w:hAnsi="Cambria"/>
-                      <w:color w:val="000000" w:themeColor="text1"/>
-                    </w:rPr>
-                    <w:t>hoặc</w:t>
-                  </w:r>
-                  <w:proofErr w:type="spellEnd"/>
-                  <w:r>
-                    <w:rPr>
-                      <w:rFonts w:ascii="Cambria" w:eastAsia="MS Mincho" w:hAnsi="Cambria"/>
-                      <w:color w:val="000000" w:themeColor="text1"/>
-                    </w:rPr>
-                    <w:t xml:space="preserve"> </w:t>
-                  </w:r>
-                  <w:proofErr w:type="spellStart"/>
-                  <w:r>
-                    <w:rPr>
-                      <w:rFonts w:ascii="Cambria" w:eastAsia="MS Mincho" w:hAnsi="Cambria"/>
-                      <w:color w:val="000000" w:themeColor="text1"/>
-                    </w:rPr>
-                    <w:t>mật</w:t>
-                  </w:r>
-                  <w:proofErr w:type="spellEnd"/>
-                  <w:r>
-                    <w:rPr>
-                      <w:rFonts w:ascii="Cambria" w:eastAsia="MS Mincho" w:hAnsi="Cambria"/>
-                      <w:color w:val="000000" w:themeColor="text1"/>
-                    </w:rPr>
-                    <w:t xml:space="preserve"> </w:t>
-                  </w:r>
-                  <w:proofErr w:type="spellStart"/>
-                  <w:r>
-                    <w:rPr>
-                      <w:rFonts w:ascii="Cambria" w:eastAsia="MS Mincho" w:hAnsi="Cambria"/>
-                      <w:color w:val="000000" w:themeColor="text1"/>
-                    </w:rPr>
-                    <w:t>khẩ</w:t>
-                  </w:r>
-                  <w:r>
-                    <w:rPr>
-                      <w:rFonts w:ascii="Cambria" w:eastAsia="MS Mincho" w:hAnsi="Cambria"/>
-                      <w:color w:val="000000" w:themeColor="text1"/>
-                    </w:rPr>
-                    <w:t>u</w:t>
-                  </w:r>
-                  <w:proofErr w:type="spellEnd"/>
-                  <w:r>
-                    <w:rPr>
-                      <w:rFonts w:ascii="Cambria" w:eastAsia="MS Mincho" w:hAnsi="Cambria"/>
-                      <w:color w:val="000000" w:themeColor="text1"/>
-                    </w:rPr>
-                    <w:t xml:space="preserve"> </w:t>
-                  </w:r>
-                  <w:proofErr w:type="spellStart"/>
-                  <w:r>
-                    <w:rPr>
-                      <w:rFonts w:ascii="Cambria" w:eastAsia="MS Mincho" w:hAnsi="Cambria"/>
-                      <w:color w:val="000000" w:themeColor="text1"/>
-                    </w:rPr>
-                    <w:t>không</w:t>
-                  </w:r>
-                  <w:proofErr w:type="spellEnd"/>
-                  <w:r>
-                    <w:rPr>
-                      <w:rFonts w:ascii="Cambria" w:eastAsia="MS Mincho" w:hAnsi="Cambria"/>
-                      <w:color w:val="000000" w:themeColor="text1"/>
-                    </w:rPr>
-                    <w:t xml:space="preserve"> </w:t>
-                  </w:r>
-                  <w:proofErr w:type="spellStart"/>
-                  <w:r>
-                    <w:rPr>
-                      <w:rFonts w:ascii="Cambria" w:eastAsia="MS Mincho" w:hAnsi="Cambria"/>
-                      <w:color w:val="000000" w:themeColor="text1"/>
-                    </w:rPr>
-                    <w:t>chính</w:t>
-                  </w:r>
-                  <w:proofErr w:type="spellEnd"/>
-                  <w:r>
-                    <w:rPr>
-                      <w:rFonts w:ascii="Cambria" w:eastAsia="MS Mincho" w:hAnsi="Cambria"/>
-                      <w:color w:val="000000" w:themeColor="text1"/>
-                    </w:rPr>
-                    <w:t xml:space="preserve"> </w:t>
-                  </w:r>
-                  <w:proofErr w:type="spellStart"/>
-                  <w:r>
-                    <w:rPr>
-                      <w:rFonts w:ascii="Cambria" w:eastAsia="MS Mincho" w:hAnsi="Cambria"/>
-                      <w:color w:val="000000" w:themeColor="text1"/>
-                    </w:rPr>
-                    <w:t>xác</w:t>
-                  </w:r>
-                  <w:proofErr w:type="spellEnd"/>
-                  <w:r>
-                    <w:rPr>
-                      <w:rFonts w:ascii="Cambria" w:eastAsia="MS Mincho" w:hAnsi="Cambria"/>
-                      <w:color w:val="000000" w:themeColor="text1"/>
-                    </w:rPr>
-                    <w:t xml:space="preserve">. </w:t>
-                  </w:r>
-                  <w:proofErr w:type="spellStart"/>
-                  <w:r>
-                    <w:rPr>
-                      <w:rFonts w:ascii="Cambria" w:eastAsia="MS Mincho" w:hAnsi="Cambria"/>
-                      <w:color w:val="000000" w:themeColor="text1"/>
-                    </w:rPr>
-                    <w:t>Vui</w:t>
-                  </w:r>
-                  <w:proofErr w:type="spellEnd"/>
-                  <w:r>
-                    <w:rPr>
-                      <w:rFonts w:ascii="Cambria" w:eastAsia="MS Mincho" w:hAnsi="Cambria"/>
-                      <w:color w:val="000000" w:themeColor="text1"/>
-                    </w:rPr>
-                    <w:t xml:space="preserve"> long </w:t>
-                  </w:r>
-                  <w:proofErr w:type="spellStart"/>
-                  <w:r>
-                    <w:rPr>
-                      <w:rFonts w:ascii="Cambria" w:eastAsia="MS Mincho" w:hAnsi="Cambria"/>
-                      <w:color w:val="000000" w:themeColor="text1"/>
-                    </w:rPr>
-                    <w:t>thử</w:t>
-                  </w:r>
-                  <w:proofErr w:type="spellEnd"/>
-                  <w:r>
-                    <w:rPr>
-                      <w:rFonts w:ascii="Cambria" w:eastAsia="MS Mincho" w:hAnsi="Cambria"/>
-                      <w:color w:val="000000" w:themeColor="text1"/>
-                    </w:rPr>
-                    <w:t xml:space="preserve"> </w:t>
-                  </w:r>
-                  <w:proofErr w:type="spellStart"/>
-                  <w:r>
-                    <w:rPr>
-                      <w:rFonts w:ascii="Cambria" w:eastAsia="MS Mincho" w:hAnsi="Cambria"/>
-                      <w:color w:val="000000" w:themeColor="text1"/>
-                    </w:rPr>
-                    <w:t>lại</w:t>
-                  </w:r>
-                  <w:proofErr w:type="spellEnd"/>
+                  <w:r>
+                    <w:rPr>
+                      <w:rFonts w:ascii="Cambria" w:eastAsia="MS Mincho" w:hAnsi="Cambria"/>
+                      <w:color w:val="000000" w:themeColor="text1"/>
+                    </w:rPr>
+                    <w:t>Tên đăng nhâp hoặc mật khẩ</w:t>
+                  </w:r>
+                  <w:r>
+                    <w:rPr>
+                      <w:rFonts w:ascii="Cambria" w:eastAsia="MS Mincho" w:hAnsi="Cambria"/>
+                      <w:color w:val="000000" w:themeColor="text1"/>
+                    </w:rPr>
+                    <w:t xml:space="preserve">u không chính xác. </w:t>
+                  </w:r>
+                  <w:r>
+                    <w:rPr>
+                      <w:rFonts w:ascii="Cambria" w:eastAsia="MS Mincho" w:hAnsi="Cambria"/>
+                      <w:color w:val="000000" w:themeColor="text1"/>
+                    </w:rPr>
+                    <w:t>Vui long thử lại</w:t>
+                  </w:r>
                   <w:r>
                     <w:rPr>
                       <w:rFonts w:ascii="Cambria" w:eastAsia="MS Mincho" w:hAnsi="Cambria"/>
@@ -3362,71 +3102,7 @@
                 <w:rFonts w:ascii="Cambria" w:eastAsia="MS Mincho" w:hAnsi="Cambria"/>
                 <w:color w:val="000000" w:themeColor="text1"/>
               </w:rPr>
-              <w:t xml:space="preserve"> “</w:t>
-            </w:r>
-            <w:proofErr w:type="spellStart"/>
-            <w:r>
-              <w:rPr>
-                <w:rFonts w:ascii="Cambria" w:eastAsia="MS Mincho" w:hAnsi="Cambria"/>
-                <w:color w:val="000000" w:themeColor="text1"/>
-              </w:rPr>
-              <w:t>Đăng</w:t>
-            </w:r>
-            <w:proofErr w:type="spellEnd"/>
-            <w:r>
-              <w:rPr>
-                <w:rFonts w:ascii="Cambria" w:eastAsia="MS Mincho" w:hAnsi="Cambria"/>
-                <w:color w:val="000000" w:themeColor="text1"/>
-              </w:rPr>
-              <w:t xml:space="preserve"> </w:t>
-            </w:r>
-            <w:proofErr w:type="spellStart"/>
-            <w:r>
-              <w:rPr>
-                <w:rFonts w:ascii="Cambria" w:eastAsia="MS Mincho" w:hAnsi="Cambria"/>
-                <w:color w:val="000000" w:themeColor="text1"/>
-              </w:rPr>
-              <w:t>kí</w:t>
-            </w:r>
-            <w:proofErr w:type="spellEnd"/>
-            <w:r>
-              <w:rPr>
-                <w:rFonts w:ascii="Cambria" w:eastAsia="MS Mincho" w:hAnsi="Cambria"/>
-                <w:color w:val="000000" w:themeColor="text1"/>
-              </w:rPr>
-              <w:t xml:space="preserve"> </w:t>
-            </w:r>
-            <w:proofErr w:type="spellStart"/>
-            <w:r>
-              <w:rPr>
-                <w:rFonts w:ascii="Cambria" w:eastAsia="MS Mincho" w:hAnsi="Cambria"/>
-                <w:color w:val="000000" w:themeColor="text1"/>
-              </w:rPr>
-              <w:t>tài</w:t>
-            </w:r>
-            <w:proofErr w:type="spellEnd"/>
-            <w:r>
-              <w:rPr>
-                <w:rFonts w:ascii="Cambria" w:eastAsia="MS Mincho" w:hAnsi="Cambria"/>
-                <w:color w:val="000000" w:themeColor="text1"/>
-              </w:rPr>
-              <w:t xml:space="preserve"> </w:t>
-            </w:r>
-            <w:proofErr w:type="spellStart"/>
-            <w:r>
-              <w:rPr>
-                <w:rFonts w:ascii="Cambria" w:eastAsia="MS Mincho" w:hAnsi="Cambria"/>
-                <w:color w:val="000000" w:themeColor="text1"/>
-              </w:rPr>
-              <w:t>khoản</w:t>
-            </w:r>
-            <w:proofErr w:type="spellEnd"/>
-            <w:r>
-              <w:rPr>
-                <w:rFonts w:ascii="Cambria" w:eastAsia="MS Mincho" w:hAnsi="Cambria"/>
-                <w:color w:val="000000" w:themeColor="text1"/>
-              </w:rPr>
-              <w:t>” button</w:t>
+              <w:t xml:space="preserve"> “Đăng kí tài khoản” button</w:t>
             </w:r>
             <w:r>
               <w:rPr>
@@ -4369,39 +4045,7 @@
                       <w:rFonts w:ascii="Cambria" w:eastAsia="MS Mincho" w:hAnsi="Cambria"/>
                       <w:color w:val="000000" w:themeColor="text1"/>
                     </w:rPr>
-                    <w:t>“</w:t>
-                  </w:r>
-                  <w:proofErr w:type="spellStart"/>
-                  <w:r>
-                    <w:rPr>
-                      <w:rFonts w:ascii="Cambria" w:eastAsia="MS Mincho" w:hAnsi="Cambria"/>
-                      <w:color w:val="000000" w:themeColor="text1"/>
-                    </w:rPr>
-                    <w:t>Đăng</w:t>
-                  </w:r>
-                  <w:proofErr w:type="spellEnd"/>
-                  <w:r>
-                    <w:rPr>
-                      <w:rFonts w:ascii="Cambria" w:eastAsia="MS Mincho" w:hAnsi="Cambria"/>
-                      <w:color w:val="000000" w:themeColor="text1"/>
-                    </w:rPr>
-                    <w:t xml:space="preserve"> </w:t>
-                  </w:r>
-                  <w:proofErr w:type="spellStart"/>
-                  <w:r>
-                    <w:rPr>
-                      <w:rFonts w:ascii="Cambria" w:eastAsia="MS Mincho" w:hAnsi="Cambria"/>
-                      <w:color w:val="000000" w:themeColor="text1"/>
-                    </w:rPr>
-                    <w:t>kí</w:t>
-                  </w:r>
-                  <w:proofErr w:type="spellEnd"/>
-                  <w:r>
-                    <w:rPr>
-                      <w:rFonts w:ascii="Cambria" w:eastAsia="MS Mincho" w:hAnsi="Cambria"/>
-                      <w:color w:val="000000" w:themeColor="text1"/>
-                    </w:rPr>
-                    <w:t>” button.</w:t>
+                    <w:t>“Đăng kí” button.</w:t>
                   </w:r>
                 </w:p>
               </w:tc>
@@ -4859,69 +4503,12 @@
                     </w:rPr>
                     <w:t>System shows message the "</w:t>
                   </w:r>
-                  <w:proofErr w:type="spellStart"/>
-                  <w:r>
-                    <w:rPr>
-                      <w:rFonts w:ascii="Cambria" w:eastAsia="MS Mincho" w:hAnsi="Cambria"/>
-                      <w:color w:val="000000" w:themeColor="text1"/>
-                    </w:rPr>
-                    <w:t>Không</w:t>
-                  </w:r>
-                  <w:proofErr w:type="spellEnd"/>
-                  <w:r>
-                    <w:rPr>
-                      <w:rFonts w:ascii="Cambria" w:eastAsia="MS Mincho" w:hAnsi="Cambria"/>
-                      <w:color w:val="000000" w:themeColor="text1"/>
-                    </w:rPr>
-                    <w:t xml:space="preserve"> </w:t>
-                  </w:r>
-                  <w:proofErr w:type="spellStart"/>
-                  <w:r>
-                    <w:rPr>
-                      <w:rFonts w:ascii="Cambria" w:eastAsia="MS Mincho" w:hAnsi="Cambria"/>
-                      <w:color w:val="000000" w:themeColor="text1"/>
-                    </w:rPr>
-                    <w:t>có</w:t>
-                  </w:r>
-                  <w:proofErr w:type="spellEnd"/>
-                  <w:r>
-                    <w:rPr>
-                      <w:rFonts w:ascii="Cambria" w:eastAsia="MS Mincho" w:hAnsi="Cambria"/>
-                      <w:color w:val="000000" w:themeColor="text1"/>
-                    </w:rPr>
-                    <w:t xml:space="preserve"> </w:t>
-                  </w:r>
-                  <w:proofErr w:type="spellStart"/>
-                  <w:r>
-                    <w:rPr>
-                      <w:rFonts w:ascii="Cambria" w:eastAsia="MS Mincho" w:hAnsi="Cambria"/>
-                      <w:color w:val="000000" w:themeColor="text1"/>
-                    </w:rPr>
-                    <w:t>kết</w:t>
-                  </w:r>
-                  <w:proofErr w:type="spellEnd"/>
-                  <w:r>
-                    <w:rPr>
-                      <w:rFonts w:ascii="Cambria" w:eastAsia="MS Mincho" w:hAnsi="Cambria"/>
-                      <w:color w:val="000000" w:themeColor="text1"/>
-                    </w:rPr>
-                    <w:t xml:space="preserve"> </w:t>
-                  </w:r>
-                  <w:proofErr w:type="spellStart"/>
-                  <w:r>
-                    <w:rPr>
-                      <w:rFonts w:ascii="Cambria" w:eastAsia="MS Mincho" w:hAnsi="Cambria"/>
-                      <w:color w:val="000000" w:themeColor="text1"/>
-                    </w:rPr>
-                    <w:t>nối</w:t>
-                  </w:r>
-                  <w:proofErr w:type="spellEnd"/>
-                  <w:r>
-                    <w:rPr>
-                      <w:rFonts w:ascii="Cambria" w:eastAsia="MS Mincho" w:hAnsi="Cambria"/>
-                      <w:color w:val="000000" w:themeColor="text1"/>
-                    </w:rPr>
-                    <w:t xml:space="preserve"> Internet</w:t>
+                  <w:r>
+                    <w:rPr>
+                      <w:rFonts w:ascii="Cambria" w:eastAsia="MS Mincho" w:hAnsi="Cambria"/>
+                      <w:color w:val="000000" w:themeColor="text1"/>
+                    </w:rPr>
+                    <w:t>Không có kết nối Internet</w:t>
                   </w:r>
                   <w:r>
                     <w:rPr>
@@ -5584,87 +5171,7 @@
                       <w:rFonts w:ascii="Cambria" w:eastAsia="MS Mincho" w:hAnsi="Cambria"/>
                       <w:color w:val="000000" w:themeColor="text1"/>
                     </w:rPr>
-                    <w:t xml:space="preserve"> “</w:t>
-                  </w:r>
-                  <w:proofErr w:type="spellStart"/>
-                  <w:r>
-                    <w:rPr>
-                      <w:rFonts w:ascii="Cambria" w:eastAsia="MS Mincho" w:hAnsi="Cambria"/>
-                      <w:color w:val="000000" w:themeColor="text1"/>
-                    </w:rPr>
-                    <w:t>Địa</w:t>
-                  </w:r>
-                  <w:proofErr w:type="spellEnd"/>
-                  <w:r>
-                    <w:rPr>
-                      <w:rFonts w:ascii="Cambria" w:eastAsia="MS Mincho" w:hAnsi="Cambria"/>
-                      <w:color w:val="000000" w:themeColor="text1"/>
-                    </w:rPr>
-                    <w:t xml:space="preserve"> </w:t>
-                  </w:r>
-                  <w:proofErr w:type="spellStart"/>
-                  <w:r>
-                    <w:rPr>
-                      <w:rFonts w:ascii="Cambria" w:eastAsia="MS Mincho" w:hAnsi="Cambria"/>
-                      <w:color w:val="000000" w:themeColor="text1"/>
-                    </w:rPr>
-                    <w:t>chỉ</w:t>
-                  </w:r>
-                  <w:proofErr w:type="spellEnd"/>
-                  <w:r>
-                    <w:rPr>
-                      <w:rFonts w:ascii="Cambria" w:eastAsia="MS Mincho" w:hAnsi="Cambria"/>
-                      <w:color w:val="000000" w:themeColor="text1"/>
-                    </w:rPr>
-                    <w:t xml:space="preserve"> </w:t>
-                  </w:r>
-                  <w:proofErr w:type="spellStart"/>
-                  <w:r>
-                    <w:rPr>
-                      <w:rFonts w:ascii="Cambria" w:eastAsia="MS Mincho" w:hAnsi="Cambria"/>
-                      <w:color w:val="000000" w:themeColor="text1"/>
-                    </w:rPr>
-                    <w:t>không</w:t>
-                  </w:r>
-                  <w:proofErr w:type="spellEnd"/>
-                  <w:r>
-                    <w:rPr>
-                      <w:rFonts w:ascii="Cambria" w:eastAsia="MS Mincho" w:hAnsi="Cambria"/>
-                      <w:color w:val="000000" w:themeColor="text1"/>
-                    </w:rPr>
-                    <w:t xml:space="preserve"> </w:t>
-                  </w:r>
-                  <w:proofErr w:type="spellStart"/>
-                  <w:r>
-                    <w:rPr>
-                      <w:rFonts w:ascii="Cambria" w:eastAsia="MS Mincho" w:hAnsi="Cambria"/>
-                      <w:color w:val="000000" w:themeColor="text1"/>
-                    </w:rPr>
-                    <w:t>hợp</w:t>
-                  </w:r>
-                  <w:proofErr w:type="spellEnd"/>
-                  <w:r>
-                    <w:rPr>
-                      <w:rFonts w:ascii="Cambria" w:eastAsia="MS Mincho" w:hAnsi="Cambria"/>
-                      <w:color w:val="000000" w:themeColor="text1"/>
-                    </w:rPr>
-                    <w:t xml:space="preserve"> </w:t>
-                  </w:r>
-                  <w:proofErr w:type="spellStart"/>
-                  <w:r>
-                    <w:rPr>
-                      <w:rFonts w:ascii="Cambria" w:eastAsia="MS Mincho" w:hAnsi="Cambria"/>
-                      <w:color w:val="000000" w:themeColor="text1"/>
-                    </w:rPr>
-                    <w:t>lệ</w:t>
-                  </w:r>
-                  <w:proofErr w:type="spellEnd"/>
-                  <w:r>
-                    <w:rPr>
-                      <w:rFonts w:ascii="Cambria" w:eastAsia="MS Mincho" w:hAnsi="Cambria"/>
-                      <w:color w:val="000000" w:themeColor="text1"/>
-                    </w:rPr>
-                    <w:t>”</w:t>
+                    <w:t xml:space="preserve"> “Địa chỉ không hợp lệ”</w:t>
                   </w:r>
                 </w:p>
               </w:tc>
@@ -6031,97 +5538,8 @@
                       <w:rFonts w:ascii="Cambria" w:eastAsia="MS Mincho" w:hAnsi="Cambria"/>
                       <w:color w:val="000000" w:themeColor="text1"/>
                     </w:rPr>
-                    <w:t>. Show error message “</w:t>
-                  </w:r>
-                  <w:proofErr w:type="spellStart"/>
-                  <w:r>
-                    <w:rPr>
-                      <w:rFonts w:ascii="Cambria" w:eastAsia="MS Mincho" w:hAnsi="Cambria"/>
-                      <w:color w:val="000000" w:themeColor="text1"/>
-                    </w:rPr>
-                    <w:t>Mật</w:t>
-                  </w:r>
-                  <w:proofErr w:type="spellEnd"/>
-                  <w:r>
-                    <w:rPr>
-                      <w:rFonts w:ascii="Cambria" w:eastAsia="MS Mincho" w:hAnsi="Cambria"/>
-                      <w:color w:val="000000" w:themeColor="text1"/>
-                    </w:rPr>
-                    <w:t xml:space="preserve"> </w:t>
-                  </w:r>
-                  <w:proofErr w:type="spellStart"/>
-                  <w:r>
-                    <w:rPr>
-                      <w:rFonts w:ascii="Cambria" w:eastAsia="MS Mincho" w:hAnsi="Cambria"/>
-                      <w:color w:val="000000" w:themeColor="text1"/>
-                    </w:rPr>
-                    <w:t>khẩu</w:t>
-                  </w:r>
-                  <w:proofErr w:type="spellEnd"/>
-                  <w:r>
-                    <w:rPr>
-                      <w:rFonts w:ascii="Cambria" w:eastAsia="MS Mincho" w:hAnsi="Cambria"/>
-                      <w:color w:val="000000" w:themeColor="text1"/>
-                    </w:rPr>
-                    <w:t xml:space="preserve"> </w:t>
-                  </w:r>
-                  <w:proofErr w:type="spellStart"/>
-                  <w:r>
-                    <w:rPr>
-                      <w:rFonts w:ascii="Cambria" w:eastAsia="MS Mincho" w:hAnsi="Cambria"/>
-                      <w:color w:val="000000" w:themeColor="text1"/>
-                    </w:rPr>
-                    <w:t>tối</w:t>
-                  </w:r>
-                  <w:proofErr w:type="spellEnd"/>
-                  <w:r>
-                    <w:rPr>
-                      <w:rFonts w:ascii="Cambria" w:eastAsia="MS Mincho" w:hAnsi="Cambria"/>
-                      <w:color w:val="000000" w:themeColor="text1"/>
-                    </w:rPr>
-                    <w:t xml:space="preserve"> </w:t>
-                  </w:r>
-                  <w:proofErr w:type="spellStart"/>
-                  <w:r>
-                    <w:rPr>
-                      <w:rFonts w:ascii="Cambria" w:eastAsia="MS Mincho" w:hAnsi="Cambria"/>
-                      <w:color w:val="000000" w:themeColor="text1"/>
-                    </w:rPr>
-                    <w:t>thiểu</w:t>
-                  </w:r>
-                  <w:proofErr w:type="spellEnd"/>
-                  <w:r>
-                    <w:rPr>
-                      <w:rFonts w:ascii="Cambria" w:eastAsia="MS Mincho" w:hAnsi="Cambria"/>
-                      <w:color w:val="000000" w:themeColor="text1"/>
-                    </w:rPr>
-                    <w:t xml:space="preserve"> 6 </w:t>
-                  </w:r>
-                  <w:proofErr w:type="spellStart"/>
-                  <w:r>
-                    <w:rPr>
-                      <w:rFonts w:ascii="Cambria" w:eastAsia="MS Mincho" w:hAnsi="Cambria"/>
-                      <w:color w:val="000000" w:themeColor="text1"/>
-                    </w:rPr>
-                    <w:t>kí</w:t>
-                  </w:r>
-                  <w:proofErr w:type="spellEnd"/>
-                  <w:r>
-                    <w:rPr>
-                      <w:rFonts w:ascii="Cambria" w:eastAsia="MS Mincho" w:hAnsi="Cambria"/>
-                      <w:color w:val="000000" w:themeColor="text1"/>
-                    </w:rPr>
-                    <w:t xml:space="preserve"> </w:t>
-                  </w:r>
-                  <w:proofErr w:type="spellStart"/>
-                  <w:r>
-                    <w:rPr>
-                      <w:rFonts w:ascii="Cambria" w:eastAsia="MS Mincho" w:hAnsi="Cambria"/>
-                      <w:color w:val="000000" w:themeColor="text1"/>
-                    </w:rPr>
-                    <w:t>tự</w:t>
-                  </w:r>
-                  <w:proofErr w:type="spellEnd"/>
+                    <w:t>. Show error message “Mật khẩu tối thiểu 6 kí tự</w:t>
+                  </w:r>
                   <w:r>
                     <w:rPr>
                       <w:rFonts w:ascii="Cambria" w:eastAsia="MS Mincho" w:hAnsi="Cambria"/>
@@ -6305,101 +5723,12 @@
                     </w:rPr>
                     <w:t>. Show error message “</w:t>
                   </w:r>
-                  <w:proofErr w:type="spellStart"/>
-                  <w:r>
-                    <w:rPr>
-                      <w:rFonts w:ascii="Cambria" w:eastAsia="MS Mincho" w:hAnsi="Cambria"/>
-                      <w:color w:val="000000" w:themeColor="text1"/>
-                    </w:rPr>
-                    <w:t>Xác</w:t>
-                  </w:r>
-                  <w:proofErr w:type="spellEnd"/>
-                  <w:r>
-                    <w:rPr>
-                      <w:rFonts w:ascii="Cambria" w:eastAsia="MS Mincho" w:hAnsi="Cambria"/>
-                      <w:color w:val="000000" w:themeColor="text1"/>
-                    </w:rPr>
-                    <w:t xml:space="preserve"> </w:t>
-                  </w:r>
-                  <w:proofErr w:type="spellStart"/>
-                  <w:r>
-                    <w:rPr>
-                      <w:rFonts w:ascii="Cambria" w:eastAsia="MS Mincho" w:hAnsi="Cambria"/>
-                      <w:color w:val="000000" w:themeColor="text1"/>
-                    </w:rPr>
-                    <w:t>nhận</w:t>
-                  </w:r>
-                  <w:proofErr w:type="spellEnd"/>
-                  <w:r>
-                    <w:rPr>
-                      <w:rFonts w:ascii="Cambria" w:eastAsia="MS Mincho" w:hAnsi="Cambria"/>
-                      <w:color w:val="000000" w:themeColor="text1"/>
-                    </w:rPr>
-                    <w:t xml:space="preserve"> </w:t>
-                  </w:r>
-                  <w:proofErr w:type="spellStart"/>
-                  <w:r>
-                    <w:rPr>
-                      <w:rFonts w:ascii="Cambria" w:eastAsia="MS Mincho" w:hAnsi="Cambria"/>
-                      <w:color w:val="000000" w:themeColor="text1"/>
-                    </w:rPr>
-                    <w:t>mật</w:t>
-                  </w:r>
-                  <w:proofErr w:type="spellEnd"/>
-                  <w:r>
-                    <w:rPr>
-                      <w:rFonts w:ascii="Cambria" w:eastAsia="MS Mincho" w:hAnsi="Cambria"/>
-                      <w:color w:val="000000" w:themeColor="text1"/>
-                    </w:rPr>
-                    <w:t xml:space="preserve"> </w:t>
-                  </w:r>
-                  <w:proofErr w:type="spellStart"/>
-                  <w:r>
-                    <w:rPr>
-                      <w:rFonts w:ascii="Cambria" w:eastAsia="MS Mincho" w:hAnsi="Cambria"/>
-                      <w:color w:val="000000" w:themeColor="text1"/>
-                    </w:rPr>
-                    <w:t>khẩu</w:t>
-                  </w:r>
-                  <w:proofErr w:type="spellEnd"/>
-                  <w:r>
-                    <w:rPr>
-                      <w:rFonts w:ascii="Cambria" w:eastAsia="MS Mincho" w:hAnsi="Cambria"/>
-                      <w:color w:val="000000" w:themeColor="text1"/>
-                    </w:rPr>
-                    <w:t xml:space="preserve"> </w:t>
-                  </w:r>
-                  <w:proofErr w:type="spellStart"/>
-                  <w:r>
-                    <w:rPr>
-                      <w:rFonts w:ascii="Cambria" w:eastAsia="MS Mincho" w:hAnsi="Cambria"/>
-                      <w:color w:val="000000" w:themeColor="text1"/>
-                    </w:rPr>
-                    <w:t>không</w:t>
-                  </w:r>
-                  <w:proofErr w:type="spellEnd"/>
-                  <w:r>
-                    <w:rPr>
-                      <w:rFonts w:ascii="Cambria" w:eastAsia="MS Mincho" w:hAnsi="Cambria"/>
-                      <w:color w:val="000000" w:themeColor="text1"/>
-                    </w:rPr>
-                    <w:t xml:space="preserve"> </w:t>
-                  </w:r>
-                  <w:proofErr w:type="spellStart"/>
-                  <w:r>
-                    <w:rPr>
-                      <w:rFonts w:ascii="Cambria" w:eastAsia="MS Mincho" w:hAnsi="Cambria"/>
-                      <w:color w:val="000000" w:themeColor="text1"/>
-                    </w:rPr>
-                    <w:t>khớp</w:t>
-                  </w:r>
-                  <w:proofErr w:type="spellEnd"/>
-                  <w:r>
-                    <w:rPr>
-                      <w:rFonts w:ascii="Cambria" w:eastAsia="MS Mincho" w:hAnsi="Cambria"/>
-                      <w:color w:val="000000" w:themeColor="text1"/>
-                    </w:rPr>
-                    <w:t>”.</w:t>
+                  <w:r>
+                    <w:rPr>
+                      <w:rFonts w:ascii="Cambria" w:eastAsia="MS Mincho" w:hAnsi="Cambria"/>
+                      <w:color w:val="000000" w:themeColor="text1"/>
+                    </w:rPr>
+                    <w:t>Xác nhận mật khẩu không khớp”.</w:t>
                   </w:r>
                 </w:p>
               </w:tc>
@@ -6513,87 +5842,7 @@
                       <w:rFonts w:ascii="Cambria" w:eastAsia="MS Mincho" w:hAnsi="Cambria"/>
                       <w:color w:val="000000" w:themeColor="text1"/>
                     </w:rPr>
-                    <w:t xml:space="preserve"> “</w:t>
-                  </w:r>
-                  <w:proofErr w:type="spellStart"/>
-                  <w:r>
-                    <w:rPr>
-                      <w:rFonts w:ascii="Cambria" w:eastAsia="MS Mincho" w:hAnsi="Cambria"/>
-                      <w:color w:val="000000" w:themeColor="text1"/>
-                    </w:rPr>
-                    <w:t>Địa</w:t>
-                  </w:r>
-                  <w:proofErr w:type="spellEnd"/>
-                  <w:r>
-                    <w:rPr>
-                      <w:rFonts w:ascii="Cambria" w:eastAsia="MS Mincho" w:hAnsi="Cambria"/>
-                      <w:color w:val="000000" w:themeColor="text1"/>
-                    </w:rPr>
-                    <w:t xml:space="preserve"> </w:t>
-                  </w:r>
-                  <w:proofErr w:type="spellStart"/>
-                  <w:r>
-                    <w:rPr>
-                      <w:rFonts w:ascii="Cambria" w:eastAsia="MS Mincho" w:hAnsi="Cambria"/>
-                      <w:color w:val="000000" w:themeColor="text1"/>
-                    </w:rPr>
-                    <w:t>chỉ</w:t>
-                  </w:r>
-                  <w:proofErr w:type="spellEnd"/>
-                  <w:r>
-                    <w:rPr>
-                      <w:rFonts w:ascii="Cambria" w:eastAsia="MS Mincho" w:hAnsi="Cambria"/>
-                      <w:color w:val="000000" w:themeColor="text1"/>
-                    </w:rPr>
-                    <w:t xml:space="preserve"> Email </w:t>
-                  </w:r>
-                  <w:proofErr w:type="spellStart"/>
-                  <w:r>
-                    <w:rPr>
-                      <w:rFonts w:ascii="Cambria" w:eastAsia="MS Mincho" w:hAnsi="Cambria"/>
-                      <w:color w:val="000000" w:themeColor="text1"/>
-                    </w:rPr>
-                    <w:t>không</w:t>
-                  </w:r>
-                  <w:proofErr w:type="spellEnd"/>
-                  <w:r>
-                    <w:rPr>
-                      <w:rFonts w:ascii="Cambria" w:eastAsia="MS Mincho" w:hAnsi="Cambria"/>
-                      <w:color w:val="000000" w:themeColor="text1"/>
-                    </w:rPr>
-                    <w:t xml:space="preserve"> </w:t>
-                  </w:r>
-                  <w:proofErr w:type="spellStart"/>
-                  <w:r>
-                    <w:rPr>
-                      <w:rFonts w:ascii="Cambria" w:eastAsia="MS Mincho" w:hAnsi="Cambria"/>
-                      <w:color w:val="000000" w:themeColor="text1"/>
-                    </w:rPr>
-                    <w:t>hợp</w:t>
-                  </w:r>
-                  <w:proofErr w:type="spellEnd"/>
-                  <w:r>
-                    <w:rPr>
-                      <w:rFonts w:ascii="Cambria" w:eastAsia="MS Mincho" w:hAnsi="Cambria"/>
-                      <w:color w:val="000000" w:themeColor="text1"/>
-                    </w:rPr>
-                    <w:t xml:space="preserve"> </w:t>
-                  </w:r>
-                  <w:proofErr w:type="spellStart"/>
-                  <w:r>
-                    <w:rPr>
-                      <w:rFonts w:ascii="Cambria" w:eastAsia="MS Mincho" w:hAnsi="Cambria"/>
-                      <w:color w:val="000000" w:themeColor="text1"/>
-                    </w:rPr>
-                    <w:t>lệ</w:t>
-                  </w:r>
-                  <w:proofErr w:type="spellEnd"/>
-                  <w:r>
-                    <w:rPr>
-                      <w:rFonts w:ascii="Cambria" w:eastAsia="MS Mincho" w:hAnsi="Cambria"/>
-                      <w:color w:val="000000" w:themeColor="text1"/>
-                    </w:rPr>
-                    <w:t>”</w:t>
+                    <w:t xml:space="preserve"> “Địa chỉ Email không hợp lệ”</w:t>
                   </w:r>
                 </w:p>
               </w:tc>
@@ -6756,71 +6005,7 @@
                 <w:rFonts w:ascii="Cambria" w:eastAsia="MS Mincho" w:hAnsi="Cambria"/>
                 <w:color w:val="000000" w:themeColor="text1"/>
               </w:rPr>
-              <w:t>If user register with “</w:t>
-            </w:r>
-            <w:proofErr w:type="spellStart"/>
-            <w:r>
-              <w:rPr>
-                <w:rFonts w:ascii="Cambria" w:eastAsia="MS Mincho" w:hAnsi="Cambria"/>
-                <w:color w:val="000000" w:themeColor="text1"/>
-              </w:rPr>
-              <w:t>Tôi</w:t>
-            </w:r>
-            <w:proofErr w:type="spellEnd"/>
-            <w:r>
-              <w:rPr>
-                <w:rFonts w:ascii="Cambria" w:eastAsia="MS Mincho" w:hAnsi="Cambria"/>
-                <w:color w:val="000000" w:themeColor="text1"/>
-              </w:rPr>
-              <w:t xml:space="preserve"> </w:t>
-            </w:r>
-            <w:proofErr w:type="spellStart"/>
-            <w:r>
-              <w:rPr>
-                <w:rFonts w:ascii="Cambria" w:eastAsia="MS Mincho" w:hAnsi="Cambria"/>
-                <w:color w:val="000000" w:themeColor="text1"/>
-              </w:rPr>
-              <w:t>muốn</w:t>
-            </w:r>
-            <w:proofErr w:type="spellEnd"/>
-            <w:r>
-              <w:rPr>
-                <w:rFonts w:ascii="Cambria" w:eastAsia="MS Mincho" w:hAnsi="Cambria"/>
-                <w:color w:val="000000" w:themeColor="text1"/>
-              </w:rPr>
-              <w:t xml:space="preserve"> </w:t>
-            </w:r>
-            <w:proofErr w:type="spellStart"/>
-            <w:r>
-              <w:rPr>
-                <w:rFonts w:ascii="Cambria" w:eastAsia="MS Mincho" w:hAnsi="Cambria"/>
-                <w:color w:val="000000" w:themeColor="text1"/>
-              </w:rPr>
-              <w:t>bán</w:t>
-            </w:r>
-            <w:proofErr w:type="spellEnd"/>
-            <w:r>
-              <w:rPr>
-                <w:rFonts w:ascii="Cambria" w:eastAsia="MS Mincho" w:hAnsi="Cambria"/>
-                <w:color w:val="000000" w:themeColor="text1"/>
-              </w:rPr>
-              <w:t xml:space="preserve"> </w:t>
-            </w:r>
-            <w:proofErr w:type="spellStart"/>
-            <w:r>
-              <w:rPr>
-                <w:rFonts w:ascii="Cambria" w:eastAsia="MS Mincho" w:hAnsi="Cambria"/>
-                <w:color w:val="000000" w:themeColor="text1"/>
-              </w:rPr>
-              <w:t>ve</w:t>
-            </w:r>
-            <w:proofErr w:type="spellEnd"/>
-            <w:r>
-              <w:rPr>
-                <w:rFonts w:ascii="Cambria" w:eastAsia="MS Mincho" w:hAnsi="Cambria"/>
-                <w:color w:val="000000" w:themeColor="text1"/>
-              </w:rPr>
-              <w:t xml:space="preserve"> chai”, new account will be created with role: Homeowner</w:t>
+              <w:t>If user register with “Tôi muốn bán ve chai”, new account will be created with role: Homeowner</w:t>
             </w:r>
             <w:r>
               <w:rPr>
@@ -6852,87 +6037,14 @@
                 <w:rFonts w:ascii="Cambria" w:eastAsia="MS Mincho" w:hAnsi="Cambria"/>
                 <w:color w:val="000000" w:themeColor="text1"/>
               </w:rPr>
-              <w:t>If user register with “</w:t>
-            </w:r>
-            <w:proofErr w:type="spellStart"/>
-            <w:r>
-              <w:rPr>
-                <w:rFonts w:ascii="Cambria" w:eastAsia="MS Mincho" w:hAnsi="Cambria"/>
-                <w:color w:val="000000" w:themeColor="text1"/>
-              </w:rPr>
-              <w:t>Tôi</w:t>
-            </w:r>
-            <w:proofErr w:type="spellEnd"/>
-            <w:r>
-              <w:rPr>
-                <w:rFonts w:ascii="Cambria" w:eastAsia="MS Mincho" w:hAnsi="Cambria"/>
-                <w:color w:val="000000" w:themeColor="text1"/>
-              </w:rPr>
-              <w:t xml:space="preserve"> </w:t>
-            </w:r>
-            <w:proofErr w:type="spellStart"/>
-            <w:r>
-              <w:rPr>
-                <w:rFonts w:ascii="Cambria" w:eastAsia="MS Mincho" w:hAnsi="Cambria"/>
-                <w:color w:val="000000" w:themeColor="text1"/>
-              </w:rPr>
-              <w:t>là</w:t>
-            </w:r>
-            <w:proofErr w:type="spellEnd"/>
-            <w:r>
-              <w:rPr>
-                <w:rFonts w:ascii="Cambria" w:eastAsia="MS Mincho" w:hAnsi="Cambria"/>
-                <w:color w:val="000000" w:themeColor="text1"/>
-              </w:rPr>
-              <w:t xml:space="preserve"> </w:t>
-            </w:r>
-            <w:proofErr w:type="spellStart"/>
-            <w:r>
-              <w:rPr>
-                <w:rFonts w:ascii="Cambria" w:eastAsia="MS Mincho" w:hAnsi="Cambria"/>
-                <w:color w:val="000000" w:themeColor="text1"/>
-              </w:rPr>
-              <w:t>người</w:t>
-            </w:r>
-            <w:proofErr w:type="spellEnd"/>
-            <w:r>
-              <w:rPr>
-                <w:rFonts w:ascii="Cambria" w:eastAsia="MS Mincho" w:hAnsi="Cambria"/>
-                <w:color w:val="000000" w:themeColor="text1"/>
-              </w:rPr>
-              <w:t xml:space="preserve"> </w:t>
-            </w:r>
-            <w:proofErr w:type="spellStart"/>
-            <w:r>
-              <w:rPr>
-                <w:rFonts w:ascii="Cambria" w:eastAsia="MS Mincho" w:hAnsi="Cambria"/>
-                <w:color w:val="000000" w:themeColor="text1"/>
-              </w:rPr>
-              <w:t>mua</w:t>
-            </w:r>
-            <w:proofErr w:type="spellEnd"/>
-            <w:r>
-              <w:rPr>
-                <w:rFonts w:ascii="Cambria" w:eastAsia="MS Mincho" w:hAnsi="Cambria"/>
-                <w:color w:val="000000" w:themeColor="text1"/>
-              </w:rPr>
-              <w:t xml:space="preserve"> </w:t>
-            </w:r>
-            <w:proofErr w:type="spellStart"/>
-            <w:r>
-              <w:rPr>
-                <w:rFonts w:ascii="Cambria" w:eastAsia="MS Mincho" w:hAnsi="Cambria"/>
-                <w:color w:val="000000" w:themeColor="text1"/>
-              </w:rPr>
-              <w:t>ve</w:t>
-            </w:r>
-            <w:proofErr w:type="spellEnd"/>
-            <w:r>
-              <w:rPr>
-                <w:rFonts w:ascii="Cambria" w:eastAsia="MS Mincho" w:hAnsi="Cambria"/>
-                <w:color w:val="000000" w:themeColor="text1"/>
-              </w:rPr>
-              <w:t xml:space="preserve"> chai</w:t>
+              <w:t xml:space="preserve">If user register with “Tôi </w:t>
+            </w:r>
+            <w:r>
+              <w:rPr>
+                <w:rFonts w:ascii="Cambria" w:eastAsia="MS Mincho" w:hAnsi="Cambria"/>
+                <w:color w:val="000000" w:themeColor="text1"/>
+              </w:rPr>
+              <w:t>là người mua ve chai</w:t>
             </w:r>
             <w:r>
               <w:rPr>
@@ -7768,39 +6880,7 @@
                 <w:rFonts w:ascii="Cambria" w:eastAsia="MS Mincho" w:hAnsi="Cambria"/>
                 <w:color w:val="000000" w:themeColor="text1"/>
               </w:rPr>
-              <w:t>User presses “</w:t>
-            </w:r>
-            <w:proofErr w:type="spellStart"/>
-            <w:r>
-              <w:rPr>
-                <w:rFonts w:ascii="Cambria" w:eastAsia="MS Mincho" w:hAnsi="Cambria"/>
-                <w:color w:val="000000" w:themeColor="text1"/>
-              </w:rPr>
-              <w:t>Đăng</w:t>
-            </w:r>
-            <w:proofErr w:type="spellEnd"/>
-            <w:r>
-              <w:rPr>
-                <w:rFonts w:ascii="Cambria" w:eastAsia="MS Mincho" w:hAnsi="Cambria"/>
-                <w:color w:val="000000" w:themeColor="text1"/>
-              </w:rPr>
-              <w:t xml:space="preserve"> </w:t>
-            </w:r>
-            <w:proofErr w:type="spellStart"/>
-            <w:r>
-              <w:rPr>
-                <w:rFonts w:ascii="Cambria" w:eastAsia="MS Mincho" w:hAnsi="Cambria"/>
-                <w:color w:val="000000" w:themeColor="text1"/>
-              </w:rPr>
-              <w:t>bán</w:t>
-            </w:r>
-            <w:proofErr w:type="spellEnd"/>
-            <w:r>
-              <w:rPr>
-                <w:rFonts w:ascii="Cambria" w:eastAsia="MS Mincho" w:hAnsi="Cambria"/>
-                <w:color w:val="000000" w:themeColor="text1"/>
-              </w:rPr>
-              <w:t>” button</w:t>
+              <w:t>User presses “Đăng bán” button</w:t>
             </w:r>
             <w:r>
               <w:rPr>
@@ -8790,31 +7870,13 @@
                     </w:rPr>
                     <w:t>“</w:t>
                   </w:r>
-                  <w:proofErr w:type="spellStart"/>
-                  <w:r>
-                    <w:rPr>
-                      <w:rFonts w:ascii="Cambria" w:eastAsia="MS Mincho" w:hAnsi="Cambria"/>
-                      <w:color w:val="000000" w:themeColor="text1"/>
-                    </w:rPr>
-                    <w:t>Đăng</w:t>
-                  </w:r>
-                  <w:proofErr w:type="spellEnd"/>
-                  <w:r>
-                    <w:rPr>
-                      <w:rFonts w:ascii="Cambria" w:eastAsia="MS Mincho" w:hAnsi="Cambria"/>
-                      <w:color w:val="000000" w:themeColor="text1"/>
-                    </w:rPr>
-                    <w:t xml:space="preserve"> </w:t>
-                  </w:r>
-                  <w:proofErr w:type="spellStart"/>
-                  <w:r>
-                    <w:rPr>
-                      <w:rFonts w:ascii="Cambria" w:eastAsia="MS Mincho" w:hAnsi="Cambria"/>
-                      <w:color w:val="000000" w:themeColor="text1"/>
-                    </w:rPr>
-                    <w:t>bán</w:t>
-                  </w:r>
-                  <w:proofErr w:type="spellEnd"/>
+                  <w:r>
+                    <w:rPr>
+                      <w:rFonts w:ascii="Cambria" w:eastAsia="MS Mincho" w:hAnsi="Cambria"/>
+                      <w:color w:val="000000" w:themeColor="text1"/>
+                    </w:rPr>
+                    <w:t>Đăng bán</w:t>
+                  </w:r>
                   <w:r>
                     <w:rPr>
                       <w:rFonts w:ascii="Cambria" w:eastAsia="MS Mincho" w:hAnsi="Cambria"/>
@@ -9177,39 +8239,7 @@
                       <w:rFonts w:ascii="Cambria" w:eastAsia="MS Mincho" w:hAnsi="Cambria"/>
                       <w:color w:val="000000" w:themeColor="text1"/>
                     </w:rPr>
-                    <w:t>Homeowner presses “</w:t>
-                  </w:r>
-                  <w:proofErr w:type="spellStart"/>
-                  <w:r>
-                    <w:rPr>
-                      <w:rFonts w:ascii="Cambria" w:eastAsia="MS Mincho" w:hAnsi="Cambria"/>
-                      <w:color w:val="000000" w:themeColor="text1"/>
-                    </w:rPr>
-                    <w:t>Bán</w:t>
-                  </w:r>
-                  <w:proofErr w:type="spellEnd"/>
-                  <w:r>
-                    <w:rPr>
-                      <w:rFonts w:ascii="Cambria" w:eastAsia="MS Mincho" w:hAnsi="Cambria"/>
-                      <w:color w:val="000000" w:themeColor="text1"/>
-                    </w:rPr>
-                    <w:t xml:space="preserve"> </w:t>
-                  </w:r>
-                  <w:proofErr w:type="spellStart"/>
-                  <w:r>
-                    <w:rPr>
-                      <w:rFonts w:ascii="Cambria" w:eastAsia="MS Mincho" w:hAnsi="Cambria"/>
-                      <w:color w:val="000000" w:themeColor="text1"/>
-                    </w:rPr>
-                    <w:t>thêm</w:t>
-                  </w:r>
-                  <w:proofErr w:type="spellEnd"/>
-                  <w:r>
-                    <w:rPr>
-                      <w:rFonts w:ascii="Cambria" w:eastAsia="MS Mincho" w:hAnsi="Cambria"/>
-                      <w:color w:val="000000" w:themeColor="text1"/>
-                    </w:rPr>
-                    <w:t>” button</w:t>
+                    <w:t>Homeowner presses “Bán thêm” button</w:t>
                   </w:r>
                 </w:p>
               </w:tc>
@@ -9620,69 +8650,12 @@
                     </w:rPr>
                     <w:t>System shows message the "</w:t>
                   </w:r>
-                  <w:proofErr w:type="spellStart"/>
-                  <w:r>
-                    <w:rPr>
-                      <w:rFonts w:ascii="Cambria" w:eastAsia="MS Mincho" w:hAnsi="Cambria"/>
-                      <w:color w:val="000000" w:themeColor="text1"/>
-                    </w:rPr>
-                    <w:t>Không</w:t>
-                  </w:r>
-                  <w:proofErr w:type="spellEnd"/>
-                  <w:r>
-                    <w:rPr>
-                      <w:rFonts w:ascii="Cambria" w:eastAsia="MS Mincho" w:hAnsi="Cambria"/>
-                      <w:color w:val="000000" w:themeColor="text1"/>
-                    </w:rPr>
-                    <w:t xml:space="preserve"> </w:t>
-                  </w:r>
-                  <w:proofErr w:type="spellStart"/>
-                  <w:r>
-                    <w:rPr>
-                      <w:rFonts w:ascii="Cambria" w:eastAsia="MS Mincho" w:hAnsi="Cambria"/>
-                      <w:color w:val="000000" w:themeColor="text1"/>
-                    </w:rPr>
-                    <w:t>có</w:t>
-                  </w:r>
-                  <w:proofErr w:type="spellEnd"/>
-                  <w:r>
-                    <w:rPr>
-                      <w:rFonts w:ascii="Cambria" w:eastAsia="MS Mincho" w:hAnsi="Cambria"/>
-                      <w:color w:val="000000" w:themeColor="text1"/>
-                    </w:rPr>
-                    <w:t xml:space="preserve"> </w:t>
-                  </w:r>
-                  <w:proofErr w:type="spellStart"/>
-                  <w:r>
-                    <w:rPr>
-                      <w:rFonts w:ascii="Cambria" w:eastAsia="MS Mincho" w:hAnsi="Cambria"/>
-                      <w:color w:val="000000" w:themeColor="text1"/>
-                    </w:rPr>
-                    <w:t>kết</w:t>
-                  </w:r>
-                  <w:proofErr w:type="spellEnd"/>
-                  <w:r>
-                    <w:rPr>
-                      <w:rFonts w:ascii="Cambria" w:eastAsia="MS Mincho" w:hAnsi="Cambria"/>
-                      <w:color w:val="000000" w:themeColor="text1"/>
-                    </w:rPr>
-                    <w:t xml:space="preserve"> </w:t>
-                  </w:r>
-                  <w:proofErr w:type="spellStart"/>
-                  <w:r>
-                    <w:rPr>
-                      <w:rFonts w:ascii="Cambria" w:eastAsia="MS Mincho" w:hAnsi="Cambria"/>
-                      <w:color w:val="000000" w:themeColor="text1"/>
-                    </w:rPr>
-                    <w:t>nối</w:t>
-                  </w:r>
-                  <w:proofErr w:type="spellEnd"/>
-                  <w:r>
-                    <w:rPr>
-                      <w:rFonts w:ascii="Cambria" w:eastAsia="MS Mincho" w:hAnsi="Cambria"/>
-                      <w:color w:val="000000" w:themeColor="text1"/>
-                    </w:rPr>
-                    <w:t xml:space="preserve"> Internet</w:t>
+                  <w:r>
+                    <w:rPr>
+                      <w:rFonts w:ascii="Cambria" w:eastAsia="MS Mincho" w:hAnsi="Cambria"/>
+                      <w:color w:val="000000" w:themeColor="text1"/>
+                    </w:rPr>
+                    <w:t>Không có kết nối Internet</w:t>
                   </w:r>
                   <w:r>
                     <w:rPr>
@@ -10225,87 +9198,7 @@
                       <w:rFonts w:ascii="Cambria" w:eastAsia="MS Mincho" w:hAnsi="Cambria"/>
                       <w:color w:val="000000" w:themeColor="text1"/>
                     </w:rPr>
-                    <w:t xml:space="preserve"> “</w:t>
-                  </w:r>
-                  <w:proofErr w:type="spellStart"/>
-                  <w:r>
-                    <w:rPr>
-                      <w:rFonts w:ascii="Cambria" w:eastAsia="MS Mincho" w:hAnsi="Cambria"/>
-                      <w:color w:val="000000" w:themeColor="text1"/>
-                    </w:rPr>
-                    <w:t>Địa</w:t>
-                  </w:r>
-                  <w:proofErr w:type="spellEnd"/>
-                  <w:r>
-                    <w:rPr>
-                      <w:rFonts w:ascii="Cambria" w:eastAsia="MS Mincho" w:hAnsi="Cambria"/>
-                      <w:color w:val="000000" w:themeColor="text1"/>
-                    </w:rPr>
-                    <w:t xml:space="preserve"> </w:t>
-                  </w:r>
-                  <w:proofErr w:type="spellStart"/>
-                  <w:r>
-                    <w:rPr>
-                      <w:rFonts w:ascii="Cambria" w:eastAsia="MS Mincho" w:hAnsi="Cambria"/>
-                      <w:color w:val="000000" w:themeColor="text1"/>
-                    </w:rPr>
-                    <w:t>chỉ</w:t>
-                  </w:r>
-                  <w:proofErr w:type="spellEnd"/>
-                  <w:r>
-                    <w:rPr>
-                      <w:rFonts w:ascii="Cambria" w:eastAsia="MS Mincho" w:hAnsi="Cambria"/>
-                      <w:color w:val="000000" w:themeColor="text1"/>
-                    </w:rPr>
-                    <w:t xml:space="preserve"> </w:t>
-                  </w:r>
-                  <w:proofErr w:type="spellStart"/>
-                  <w:r>
-                    <w:rPr>
-                      <w:rFonts w:ascii="Cambria" w:eastAsia="MS Mincho" w:hAnsi="Cambria"/>
-                      <w:color w:val="000000" w:themeColor="text1"/>
-                    </w:rPr>
-                    <w:t>không</w:t>
-                  </w:r>
-                  <w:proofErr w:type="spellEnd"/>
-                  <w:r>
-                    <w:rPr>
-                      <w:rFonts w:ascii="Cambria" w:eastAsia="MS Mincho" w:hAnsi="Cambria"/>
-                      <w:color w:val="000000" w:themeColor="text1"/>
-                    </w:rPr>
-                    <w:t xml:space="preserve"> </w:t>
-                  </w:r>
-                  <w:proofErr w:type="spellStart"/>
-                  <w:r>
-                    <w:rPr>
-                      <w:rFonts w:ascii="Cambria" w:eastAsia="MS Mincho" w:hAnsi="Cambria"/>
-                      <w:color w:val="000000" w:themeColor="text1"/>
-                    </w:rPr>
-                    <w:t>hợp</w:t>
-                  </w:r>
-                  <w:proofErr w:type="spellEnd"/>
-                  <w:r>
-                    <w:rPr>
-                      <w:rFonts w:ascii="Cambria" w:eastAsia="MS Mincho" w:hAnsi="Cambria"/>
-                      <w:color w:val="000000" w:themeColor="text1"/>
-                    </w:rPr>
-                    <w:t xml:space="preserve"> </w:t>
-                  </w:r>
-                  <w:proofErr w:type="spellStart"/>
-                  <w:r>
-                    <w:rPr>
-                      <w:rFonts w:ascii="Cambria" w:eastAsia="MS Mincho" w:hAnsi="Cambria"/>
-                      <w:color w:val="000000" w:themeColor="text1"/>
-                    </w:rPr>
-                    <w:t>lệ</w:t>
-                  </w:r>
-                  <w:proofErr w:type="spellEnd"/>
-                  <w:r>
-                    <w:rPr>
-                      <w:rFonts w:ascii="Cambria" w:eastAsia="MS Mincho" w:hAnsi="Cambria"/>
-                      <w:color w:val="000000" w:themeColor="text1"/>
-                    </w:rPr>
-                    <w:t>”</w:t>
+                    <w:t xml:space="preserve"> “Địa chỉ không hợp lệ”</w:t>
                   </w:r>
                 </w:p>
               </w:tc>
@@ -10443,55 +9336,7 @@
                 <w:rFonts w:ascii="Cambria" w:eastAsia="MS Mincho" w:hAnsi="Cambria"/>
                 <w:color w:val="000000" w:themeColor="text1"/>
               </w:rPr>
-              <w:t>If homeowner doesn’t input Price field, show price as “</w:t>
-            </w:r>
-            <w:proofErr w:type="spellStart"/>
-            <w:r>
-              <w:rPr>
-                <w:rFonts w:ascii="Cambria" w:eastAsia="MS Mincho" w:hAnsi="Cambria"/>
-                <w:color w:val="000000" w:themeColor="text1"/>
-              </w:rPr>
-              <w:t>Giá</w:t>
-            </w:r>
-            <w:proofErr w:type="spellEnd"/>
-            <w:r>
-              <w:rPr>
-                <w:rFonts w:ascii="Cambria" w:eastAsia="MS Mincho" w:hAnsi="Cambria"/>
-                <w:color w:val="000000" w:themeColor="text1"/>
-              </w:rPr>
-              <w:t xml:space="preserve"> </w:t>
-            </w:r>
-            <w:proofErr w:type="spellStart"/>
-            <w:r>
-              <w:rPr>
-                <w:rFonts w:ascii="Cambria" w:eastAsia="MS Mincho" w:hAnsi="Cambria"/>
-                <w:color w:val="000000" w:themeColor="text1"/>
-              </w:rPr>
-              <w:t>thương</w:t>
-            </w:r>
-            <w:proofErr w:type="spellEnd"/>
-            <w:r>
-              <w:rPr>
-                <w:rFonts w:ascii="Cambria" w:eastAsia="MS Mincho" w:hAnsi="Cambria"/>
-                <w:color w:val="000000" w:themeColor="text1"/>
-              </w:rPr>
-              <w:t xml:space="preserve"> </w:t>
-            </w:r>
-            <w:proofErr w:type="spellStart"/>
-            <w:r>
-              <w:rPr>
-                <w:rFonts w:ascii="Cambria" w:eastAsia="MS Mincho" w:hAnsi="Cambria"/>
-                <w:color w:val="000000" w:themeColor="text1"/>
-              </w:rPr>
-              <w:t>lượng</w:t>
-            </w:r>
-            <w:proofErr w:type="spellEnd"/>
-            <w:r>
-              <w:rPr>
-                <w:rFonts w:ascii="Cambria" w:eastAsia="MS Mincho" w:hAnsi="Cambria"/>
-                <w:color w:val="000000" w:themeColor="text1"/>
-              </w:rPr>
-              <w:t>”.</w:t>
+              <w:t>If homeowner doesn’t input Price field, show price as “Giá thương lượng”.</w:t>
             </w:r>
           </w:p>
           <w:p>
@@ -10516,55 +9361,7 @@
                 <w:rFonts w:ascii="Cambria" w:eastAsia="MS Mincho" w:hAnsi="Cambria"/>
                 <w:color w:val="000000" w:themeColor="text1"/>
               </w:rPr>
-              <w:t xml:space="preserve">If homeowner doesn’t select available time, show </w:t>
-            </w:r>
-            <w:proofErr w:type="spellStart"/>
-            <w:r>
-              <w:rPr>
-                <w:rFonts w:ascii="Cambria" w:eastAsia="MS Mincho" w:hAnsi="Cambria"/>
-                <w:color w:val="000000" w:themeColor="text1"/>
-              </w:rPr>
-              <w:t>availaibale</w:t>
-            </w:r>
-            <w:proofErr w:type="spellEnd"/>
-            <w:r>
-              <w:rPr>
-                <w:rFonts w:ascii="Cambria" w:eastAsia="MS Mincho" w:hAnsi="Cambria"/>
-                <w:color w:val="000000" w:themeColor="text1"/>
-              </w:rPr>
-              <w:t xml:space="preserve"> time as “</w:t>
-            </w:r>
-            <w:proofErr w:type="spellStart"/>
-            <w:r>
-              <w:rPr>
-                <w:rFonts w:ascii="Cambria" w:eastAsia="MS Mincho" w:hAnsi="Cambria"/>
-                <w:color w:val="000000" w:themeColor="text1"/>
-              </w:rPr>
-              <w:t>Liên</w:t>
-            </w:r>
-            <w:proofErr w:type="spellEnd"/>
-            <w:r>
-              <w:rPr>
-                <w:rFonts w:ascii="Cambria" w:eastAsia="MS Mincho" w:hAnsi="Cambria"/>
-                <w:color w:val="000000" w:themeColor="text1"/>
-              </w:rPr>
-              <w:t xml:space="preserve"> </w:t>
-            </w:r>
-            <w:proofErr w:type="spellStart"/>
-            <w:r>
-              <w:rPr>
-                <w:rFonts w:ascii="Cambria" w:eastAsia="MS Mincho" w:hAnsi="Cambria"/>
-                <w:color w:val="000000" w:themeColor="text1"/>
-              </w:rPr>
-              <w:t>hện</w:t>
-            </w:r>
-            <w:proofErr w:type="spellEnd"/>
-            <w:r>
-              <w:rPr>
-                <w:rFonts w:ascii="Cambria" w:eastAsia="MS Mincho" w:hAnsi="Cambria"/>
-                <w:color w:val="000000" w:themeColor="text1"/>
-              </w:rPr>
-              <w:t>”</w:t>
+              <w:t>If homeowner doesn’t select available time, show availaibale time as “Liên hện”</w:t>
             </w:r>
           </w:p>
           <w:p>
@@ -10833,6 +9630,66 @@
         </w:drawing>
       </w:r>
     </w:p>
+    <w:p>
+      <w:pPr>
+        <w:ind w:left="1080"/>
+        <w:jc w:val="center"/>
+        <w:rPr>
+          <w:rFonts w:ascii="Cambria" w:hAnsi="Cambria"/>
+          <w:color w:val="000000" w:themeColor="text1"/>
+          <w:sz w:val="24"/>
+          <w:szCs w:val="24"/>
+        </w:rPr>
+      </w:pPr>
+      <w:r>
+        <w:rPr>
+          <w:rFonts w:ascii="Cambria" w:hAnsi="Cambria"/>
+          <w:color w:val="000000" w:themeColor="text1"/>
+          <w:sz w:val="24"/>
+          <w:szCs w:val="24"/>
+        </w:rPr>
+        <w:t>Figure 5</w:t>
+      </w:r>
+      <w:r>
+        <w:rPr>
+          <w:rFonts w:ascii="Cambria" w:hAnsi="Cambria"/>
+          <w:color w:val="000000" w:themeColor="text1"/>
+          <w:sz w:val="24"/>
+          <w:szCs w:val="24"/>
+        </w:rPr>
+        <w:t xml:space="preserve"> - &lt;</w:t>
+      </w:r>
+      <w:r>
+        <w:t xml:space="preserve"> </w:t>
+      </w:r>
+      <w:r>
+        <w:rPr>
+          <w:rFonts w:ascii="Cambria" w:hAnsi="Cambria"/>
+          <w:color w:val="000000" w:themeColor="text1"/>
+          <w:sz w:val="24"/>
+          <w:szCs w:val="24"/>
+        </w:rPr>
+        <w:t xml:space="preserve">Collector </w:t>
+      </w:r>
+      <w:r>
+        <w:rPr>
+          <w:rFonts w:ascii="Cambria" w:hAnsi="Cambria"/>
+          <w:color w:val="000000" w:themeColor="text1"/>
+          <w:sz w:val="24"/>
+          <w:szCs w:val="24"/>
+        </w:rPr>
+        <w:t xml:space="preserve">&gt; </w:t>
+      </w:r>
+      <w:r>
+        <w:rPr>
+          <w:rFonts w:ascii="Cambria" w:hAnsi="Cambria"/>
+          <w:color w:val="000000" w:themeColor="text1"/>
+          <w:sz w:val="24"/>
+          <w:szCs w:val="24"/>
+        </w:rPr>
+        <w:t>Search near-by scrap</w:t>
+      </w:r>
+    </w:p>
     <w:tbl>
       <w:tblPr>
         <w:tblW w:w="9006" w:type="dxa"/>
@@ -11066,7 +9923,7 @@
                 <w:rFonts w:ascii="Cambria" w:eastAsia="MS Mincho" w:hAnsi="Cambria"/>
                 <w:color w:val="000000" w:themeColor="text1"/>
               </w:rPr>
-              <w:t>Post scrap</w:t>
+              <w:t>Search near-by scrap</w:t>
             </w:r>
           </w:p>
         </w:tc>
@@ -11096,6 +9953,7 @@
                 <w:b/>
                 <w:color w:val="000000" w:themeColor="text1"/>
               </w:rPr>
+              <w:lastRenderedPageBreak/>
               <w:t>Author</w:t>
             </w:r>
           </w:p>
@@ -11263,7 +10121,6 @@
                 <w:b/>
                 <w:color w:val="000000" w:themeColor="text1"/>
               </w:rPr>
-              <w:lastRenderedPageBreak/>
               <w:t>Actor:</w:t>
             </w:r>
           </w:p>
@@ -11490,6 +10347,31 @@
                 <w:color w:val="000000" w:themeColor="text1"/>
               </w:rPr>
               <w:t xml:space="preserve">Preconditions: </w:t>
+            </w:r>
+          </w:p>
+          <w:p>
+            <w:pPr>
+              <w:numPr>
+                <w:ilvl w:val="0"/>
+                <w:numId w:val="2"/>
+              </w:numPr>
+              <w:tabs>
+                <w:tab w:val="left" w:pos="960"/>
+              </w:tabs>
+              <w:spacing w:before="240"/>
+              <w:ind w:firstLine="0"/>
+              <w:contextualSpacing/>
+              <w:rPr>
+                <w:rFonts w:ascii="Cambria" w:eastAsia="MS Mincho" w:hAnsi="Cambria"/>
+                <w:color w:val="000000" w:themeColor="text1"/>
+              </w:rPr>
+            </w:pPr>
+            <w:r>
+              <w:rPr>
+                <w:rFonts w:ascii="Cambria" w:eastAsia="MS Mincho" w:hAnsi="Cambria"/>
+                <w:color w:val="000000" w:themeColor="text1"/>
+              </w:rPr>
+              <w:t>User must login in the system with role “Collector”</w:t>
             </w:r>
           </w:p>
           <w:p>
@@ -12106,23 +10988,7 @@
                       <w:rFonts w:ascii="Cambria" w:eastAsia="MS Mincho" w:hAnsi="Cambria"/>
                       <w:color w:val="000000" w:themeColor="text1"/>
                     </w:rPr>
-                    <w:t>radius in “</w:t>
-                  </w:r>
-                  <w:proofErr w:type="spellStart"/>
-                  <w:r>
-                    <w:rPr>
-                      <w:rFonts w:ascii="Cambria" w:eastAsia="MS Mincho" w:hAnsi="Cambria"/>
-                      <w:color w:val="000000" w:themeColor="text1"/>
-                    </w:rPr>
-                    <w:t>Phạm</w:t>
-                  </w:r>
-                  <w:proofErr w:type="spellEnd"/>
-                  <w:r>
-                    <w:rPr>
-                      <w:rFonts w:ascii="Cambria" w:eastAsia="MS Mincho" w:hAnsi="Cambria"/>
-                      <w:color w:val="000000" w:themeColor="text1"/>
-                    </w:rPr>
-                    <w:t xml:space="preserve"> vi” selection</w:t>
+                    <w:t>radius in “Phạm vi” selection</w:t>
                   </w:r>
                   <w:r>
                     <w:rPr>
@@ -12235,53 +11101,7 @@
                       <w:rFonts w:ascii="Cambria" w:eastAsia="MS Mincho" w:hAnsi="Cambria"/>
                       <w:color w:val="000000" w:themeColor="text1"/>
                     </w:rPr>
-                    <w:t xml:space="preserve">Collector select </w:t>
-                  </w:r>
-                  <w:r>
-                    <w:rPr>
-                      <w:rFonts w:ascii="Cambria" w:eastAsia="MS Mincho" w:hAnsi="Cambria"/>
-                      <w:color w:val="000000" w:themeColor="text1"/>
-                    </w:rPr>
-                    <w:t>type of scrap category</w:t>
-                  </w:r>
-                  <w:r>
-                    <w:rPr>
-                      <w:rFonts w:ascii="Cambria" w:eastAsia="MS Mincho" w:hAnsi="Cambria"/>
-                      <w:color w:val="000000" w:themeColor="text1"/>
-                    </w:rPr>
-                    <w:t xml:space="preserve"> in “</w:t>
-                  </w:r>
-                  <w:proofErr w:type="spellStart"/>
-                  <w:r>
-                    <w:rPr>
-                      <w:rFonts w:ascii="Cambria" w:eastAsia="MS Mincho" w:hAnsi="Cambria"/>
-                      <w:color w:val="000000" w:themeColor="text1"/>
-                    </w:rPr>
-                    <w:t>Phân</w:t>
-                  </w:r>
-                  <w:proofErr w:type="spellEnd"/>
-                  <w:r>
-                    <w:rPr>
-                      <w:rFonts w:ascii="Cambria" w:eastAsia="MS Mincho" w:hAnsi="Cambria"/>
-                      <w:color w:val="000000" w:themeColor="text1"/>
-                    </w:rPr>
-                    <w:t xml:space="preserve"> </w:t>
-                  </w:r>
-                  <w:proofErr w:type="spellStart"/>
-                  <w:r>
-                    <w:rPr>
-                      <w:rFonts w:ascii="Cambria" w:eastAsia="MS Mincho" w:hAnsi="Cambria"/>
-                      <w:color w:val="000000" w:themeColor="text1"/>
-                    </w:rPr>
-                    <w:t>loại</w:t>
-                  </w:r>
-                  <w:proofErr w:type="spellEnd"/>
-                  <w:r>
-                    <w:rPr>
-                      <w:rFonts w:ascii="Cambria" w:eastAsia="MS Mincho" w:hAnsi="Cambria"/>
-                      <w:color w:val="000000" w:themeColor="text1"/>
-                    </w:rPr>
-                    <w:t>” selection</w:t>
+                    <w:t>Collector select type of scrap category in “Phân loại” selection</w:t>
                   </w:r>
                 </w:p>
               </w:tc>
@@ -12312,21 +11132,7 @@
                       <w:rFonts w:ascii="Cambria" w:eastAsia="MS Mincho" w:hAnsi="Cambria"/>
                       <w:color w:val="000000" w:themeColor="text1"/>
                     </w:rPr>
-                    <w:t xml:space="preserve">System searches scrap post with selected </w:t>
-                  </w:r>
-                  <w:r>
-                    <w:rPr>
-                      <w:rFonts w:ascii="Cambria" w:eastAsia="MS Mincho" w:hAnsi="Cambria"/>
-                      <w:color w:val="000000" w:themeColor="text1"/>
-                    </w:rPr>
-                    <w:t>category</w:t>
-                  </w:r>
-                  <w:r>
-                    <w:rPr>
-                      <w:rFonts w:ascii="Cambria" w:eastAsia="MS Mincho" w:hAnsi="Cambria"/>
-                      <w:color w:val="000000" w:themeColor="text1"/>
-                    </w:rPr>
-                    <w:t xml:space="preserve"> and shows search result</w:t>
+                    <w:t>System searches scrap post with selected category and shows search result</w:t>
                   </w:r>
                 </w:p>
               </w:tc>
@@ -12571,69 +11377,12 @@
                     </w:rPr>
                     <w:t>System shows message the "</w:t>
                   </w:r>
-                  <w:proofErr w:type="spellStart"/>
-                  <w:r>
-                    <w:rPr>
-                      <w:rFonts w:ascii="Cambria" w:eastAsia="MS Mincho" w:hAnsi="Cambria"/>
-                      <w:color w:val="000000" w:themeColor="text1"/>
-                    </w:rPr>
-                    <w:t>Không</w:t>
-                  </w:r>
-                  <w:proofErr w:type="spellEnd"/>
-                  <w:r>
-                    <w:rPr>
-                      <w:rFonts w:ascii="Cambria" w:eastAsia="MS Mincho" w:hAnsi="Cambria"/>
-                      <w:color w:val="000000" w:themeColor="text1"/>
-                    </w:rPr>
-                    <w:t xml:space="preserve"> </w:t>
-                  </w:r>
-                  <w:proofErr w:type="spellStart"/>
-                  <w:r>
-                    <w:rPr>
-                      <w:rFonts w:ascii="Cambria" w:eastAsia="MS Mincho" w:hAnsi="Cambria"/>
-                      <w:color w:val="000000" w:themeColor="text1"/>
-                    </w:rPr>
-                    <w:t>có</w:t>
-                  </w:r>
-                  <w:proofErr w:type="spellEnd"/>
-                  <w:r>
-                    <w:rPr>
-                      <w:rFonts w:ascii="Cambria" w:eastAsia="MS Mincho" w:hAnsi="Cambria"/>
-                      <w:color w:val="000000" w:themeColor="text1"/>
-                    </w:rPr>
-                    <w:t xml:space="preserve"> </w:t>
-                  </w:r>
-                  <w:proofErr w:type="spellStart"/>
-                  <w:r>
-                    <w:rPr>
-                      <w:rFonts w:ascii="Cambria" w:eastAsia="MS Mincho" w:hAnsi="Cambria"/>
-                      <w:color w:val="000000" w:themeColor="text1"/>
-                    </w:rPr>
-                    <w:t>kết</w:t>
-                  </w:r>
-                  <w:proofErr w:type="spellEnd"/>
-                  <w:r>
-                    <w:rPr>
-                      <w:rFonts w:ascii="Cambria" w:eastAsia="MS Mincho" w:hAnsi="Cambria"/>
-                      <w:color w:val="000000" w:themeColor="text1"/>
-                    </w:rPr>
-                    <w:t xml:space="preserve"> </w:t>
-                  </w:r>
-                  <w:proofErr w:type="spellStart"/>
-                  <w:r>
-                    <w:rPr>
-                      <w:rFonts w:ascii="Cambria" w:eastAsia="MS Mincho" w:hAnsi="Cambria"/>
-                      <w:color w:val="000000" w:themeColor="text1"/>
-                    </w:rPr>
-                    <w:t>nối</w:t>
-                  </w:r>
-                  <w:proofErr w:type="spellEnd"/>
-                  <w:r>
-                    <w:rPr>
-                      <w:rFonts w:ascii="Cambria" w:eastAsia="MS Mincho" w:hAnsi="Cambria"/>
-                      <w:color w:val="000000" w:themeColor="text1"/>
-                    </w:rPr>
-                    <w:t xml:space="preserve"> Internet</w:t>
+                  <w:r>
+                    <w:rPr>
+                      <w:rFonts w:ascii="Cambria" w:eastAsia="MS Mincho" w:hAnsi="Cambria"/>
+                      <w:color w:val="000000" w:themeColor="text1"/>
+                    </w:rPr>
+                    <w:t>Không có kết nối Internet</w:t>
                   </w:r>
                   <w:r>
                     <w:rPr>
@@ -12741,79 +11490,13 @@
                     </w:rPr>
                     <w:t>System shows message the "</w:t>
                   </w:r>
-                  <w:proofErr w:type="spellStart"/>
-                  <w:r>
-                    <w:rPr>
-                      <w:rFonts w:ascii="Cambria" w:eastAsia="MS Mincho" w:hAnsi="Cambria"/>
-                      <w:color w:val="000000" w:themeColor="text1"/>
-                    </w:rPr>
-                    <w:t>Không</w:t>
-                  </w:r>
-                  <w:proofErr w:type="spellEnd"/>
-                  <w:r>
-                    <w:rPr>
-                      <w:rFonts w:ascii="Cambria" w:eastAsia="MS Mincho" w:hAnsi="Cambria"/>
-                      <w:color w:val="000000" w:themeColor="text1"/>
-                    </w:rPr>
-                    <w:t xml:space="preserve"> thể </w:t>
-                  </w:r>
-                  <w:proofErr w:type="spellStart"/>
-                  <w:r>
-                    <w:rPr>
-                      <w:rFonts w:ascii="Cambria" w:eastAsia="MS Mincho" w:hAnsi="Cambria"/>
-                      <w:color w:val="000000" w:themeColor="text1"/>
-                    </w:rPr>
-                    <w:t>tải</w:t>
-                  </w:r>
-                  <w:proofErr w:type="spellEnd"/>
-                  <w:r>
-                    <w:rPr>
-                      <w:rFonts w:ascii="Cambria" w:eastAsia="MS Mincho" w:hAnsi="Cambria"/>
-                      <w:color w:val="000000" w:themeColor="text1"/>
-                    </w:rPr>
-                    <w:t xml:space="preserve"> </w:t>
-                  </w:r>
-                  <w:proofErr w:type="spellStart"/>
-                  <w:r>
-                    <w:rPr>
-                      <w:rFonts w:ascii="Cambria" w:eastAsia="MS Mincho" w:hAnsi="Cambria"/>
-                      <w:color w:val="000000" w:themeColor="text1"/>
-                    </w:rPr>
-                    <w:t>được</w:t>
-                  </w:r>
-                  <w:proofErr w:type="spellEnd"/>
-                  <w:r>
-                    <w:rPr>
-                      <w:rFonts w:ascii="Cambria" w:eastAsia="MS Mincho" w:hAnsi="Cambria"/>
-                      <w:color w:val="000000" w:themeColor="text1"/>
-                    </w:rPr>
-                    <w:t xml:space="preserve"> </w:t>
-                  </w:r>
-                  <w:proofErr w:type="spellStart"/>
-                  <w:r>
-                    <w:rPr>
-                      <w:rFonts w:ascii="Cambria" w:eastAsia="MS Mincho" w:hAnsi="Cambria"/>
-                      <w:color w:val="000000" w:themeColor="text1"/>
-                    </w:rPr>
-                    <w:t>bản</w:t>
-                  </w:r>
-                  <w:proofErr w:type="spellEnd"/>
-                  <w:r>
-                    <w:rPr>
-                      <w:rFonts w:ascii="Cambria" w:eastAsia="MS Mincho" w:hAnsi="Cambria"/>
-                      <w:color w:val="000000" w:themeColor="text1"/>
-                    </w:rPr>
-                    <w:t xml:space="preserve"> </w:t>
-                  </w:r>
-                  <w:proofErr w:type="spellStart"/>
-                  <w:r>
-                    <w:rPr>
-                      <w:rFonts w:ascii="Cambria" w:eastAsia="MS Mincho" w:hAnsi="Cambria"/>
-                      <w:color w:val="000000" w:themeColor="text1"/>
-                    </w:rPr>
-                    <w:t>đồ</w:t>
-                  </w:r>
-                  <w:proofErr w:type="spellEnd"/>
+                  <w:r>
+                    <w:rPr>
+                      <w:rFonts w:ascii="Cambria" w:eastAsia="MS Mincho" w:hAnsi="Cambria"/>
+                      <w:color w:val="000000" w:themeColor="text1"/>
+                    </w:rPr>
+                    <w:t>Không thể tải được bản đồ</w:t>
+                  </w:r>
                   <w:r>
                     <w:rPr>
                       <w:rFonts w:ascii="Cambria" w:eastAsia="MS Mincho" w:hAnsi="Cambria"/>
@@ -12874,7 +11557,7 @@
                 <w:rFonts w:ascii="Cambria" w:eastAsia="MS Mincho" w:hAnsi="Cambria"/>
                 <w:color w:val="000000" w:themeColor="text1"/>
               </w:rPr>
-              <w:t xml:space="preserve"> N/A</w:t>
+              <w:t xml:space="preserve"> View scrap detail.</w:t>
             </w:r>
           </w:p>
           <w:p>
@@ -12951,13 +11634,12 @@
                 <w:color w:val="000000" w:themeColor="text1"/>
               </w:rPr>
             </w:pPr>
-            <w:bookmarkStart w:id="3" w:name="_GoBack"/>
-            <w:bookmarkEnd w:id="3"/>
-            <w:r>
-              <w:rPr>
-                <w:rFonts w:ascii="Cambria" w:eastAsia="MS Mincho" w:hAnsi="Cambria"/>
-                <w:color w:val="000000" w:themeColor="text1"/>
-              </w:rPr>
+            <w:r>
+              <w:rPr>
+                <w:rFonts w:ascii="Cambria" w:eastAsia="MS Mincho" w:hAnsi="Cambria"/>
+                <w:color w:val="000000" w:themeColor="text1"/>
+              </w:rPr>
+              <w:lastRenderedPageBreak/>
               <w:t xml:space="preserve"> </w:t>
             </w:r>
           </w:p>
@@ -12980,6 +11662,7 @@
           <w:sz w:val="24"/>
           <w:szCs w:val="24"/>
         </w:rPr>
+        <w:lastRenderedPageBreak/>
         <w:t>Table</w:t>
       </w:r>
       <w:r>
@@ -13061,8 +11744,2159 @@
           <w:sz w:val="28"/>
           <w:szCs w:val="28"/>
         </w:rPr>
+        <w:t>3.2 View Scrap detail</w:t>
+      </w:r>
+    </w:p>
+    <w:p>
+      <w:pPr>
+        <w:pStyle w:val="ListParagraph"/>
+        <w:rPr>
+          <w:b/>
+          <w:sz w:val="28"/>
+          <w:szCs w:val="28"/>
+        </w:rPr>
+      </w:pPr>
+      <w:r>
+        <w:rPr>
+          <w:b/>
+          <w:noProof/>
+          <w:sz w:val="28"/>
+          <w:szCs w:val="28"/>
+        </w:rPr>
+        <w:drawing>
+          <wp:inline distT="0" distB="0" distL="0" distR="0" wp14:anchorId="5E629CBD" wp14:editId="0823F487">
+            <wp:extent cx="5342072" cy="1890272"/>
+            <wp:effectExtent l="0" t="0" r="0" b="0"/>
+            <wp:docPr id="6" name="Picture 6"/>
+            <wp:cNvGraphicFramePr>
+              <a:graphicFrameLocks xmlns:a="http://schemas.openxmlformats.org/drawingml/2006/main" noChangeAspect="1"/>
+            </wp:cNvGraphicFramePr>
+            <a:graphic xmlns:a="http://schemas.openxmlformats.org/drawingml/2006/main">
+              <a:graphicData uri="http://schemas.openxmlformats.org/drawingml/2006/picture">
+                <pic:pic xmlns:pic="http://schemas.openxmlformats.org/drawingml/2006/picture">
+                  <pic:nvPicPr>
+                    <pic:cNvPr id="5" name="5.jpg"/>
+                    <pic:cNvPicPr/>
+                  </pic:nvPicPr>
+                  <pic:blipFill>
+                    <a:blip r:embed="rId9">
+                      <a:extLst>
+                        <a:ext uri="{28A0092B-C50C-407E-A947-70E740481C1C}">
+                          <a14:useLocalDpi xmlns:a14="http://schemas.microsoft.com/office/drawing/2010/main" val="0"/>
+                        </a:ext>
+                      </a:extLst>
+                    </a:blip>
+                    <a:stretch>
+                      <a:fillRect/>
+                    </a:stretch>
+                  </pic:blipFill>
+                  <pic:spPr>
+                    <a:xfrm>
+                      <a:off x="0" y="0"/>
+                      <a:ext cx="5388220" cy="1906601"/>
+                    </a:xfrm>
+                    <a:prstGeom prst="rect">
+                      <a:avLst/>
+                    </a:prstGeom>
+                  </pic:spPr>
+                </pic:pic>
+              </a:graphicData>
+            </a:graphic>
+          </wp:inline>
+        </w:drawing>
+      </w:r>
+    </w:p>
+    <w:p>
+      <w:pPr>
+        <w:pStyle w:val="ListParagraph"/>
+        <w:jc w:val="center"/>
+        <w:rPr>
+          <w:rFonts w:ascii="Cambria" w:hAnsi="Cambria"/>
+          <w:color w:val="000000" w:themeColor="text1"/>
+          <w:sz w:val="24"/>
+          <w:szCs w:val="24"/>
+        </w:rPr>
+      </w:pPr>
+      <w:r>
+        <w:rPr>
+          <w:rFonts w:ascii="Cambria" w:hAnsi="Cambria"/>
+          <w:color w:val="000000" w:themeColor="text1"/>
+          <w:sz w:val="24"/>
+          <w:szCs w:val="24"/>
+        </w:rPr>
+        <w:t>Figure 6</w:t>
+      </w:r>
+      <w:r>
+        <w:rPr>
+          <w:rFonts w:ascii="Cambria" w:hAnsi="Cambria"/>
+          <w:color w:val="000000" w:themeColor="text1"/>
+          <w:sz w:val="24"/>
+          <w:szCs w:val="24"/>
+        </w:rPr>
+        <w:t xml:space="preserve"> - &lt;</w:t>
+      </w:r>
+      <w:r>
+        <w:t xml:space="preserve"> </w:t>
+      </w:r>
+      <w:r>
+        <w:rPr>
+          <w:rFonts w:ascii="Cambria" w:hAnsi="Cambria"/>
+          <w:color w:val="000000" w:themeColor="text1"/>
+          <w:sz w:val="24"/>
+          <w:szCs w:val="24"/>
+        </w:rPr>
+        <w:t xml:space="preserve">Collector </w:t>
+      </w:r>
+      <w:r>
+        <w:rPr>
+          <w:rFonts w:ascii="Cambria" w:hAnsi="Cambria"/>
+          <w:color w:val="000000" w:themeColor="text1"/>
+          <w:sz w:val="24"/>
+          <w:szCs w:val="24"/>
+        </w:rPr>
+        <w:t xml:space="preserve">&gt; </w:t>
+      </w:r>
+      <w:r>
+        <w:rPr>
+          <w:rFonts w:ascii="Cambria" w:hAnsi="Cambria"/>
+          <w:color w:val="000000" w:themeColor="text1"/>
+          <w:sz w:val="24"/>
+          <w:szCs w:val="24"/>
+        </w:rPr>
+        <w:t>View scrap detail</w:t>
+      </w:r>
+    </w:p>
+    <w:tbl>
+      <w:tblPr>
+        <w:tblW w:w="9006" w:type="dxa"/>
+        <w:tblInd w:w="-113" w:type="dxa"/>
+        <w:tblBorders>
+          <w:top w:val="single" w:sz="4" w:space="0" w:color="auto"/>
+          <w:left w:val="single" w:sz="4" w:space="0" w:color="auto"/>
+          <w:bottom w:val="single" w:sz="4" w:space="0" w:color="auto"/>
+          <w:right w:val="single" w:sz="4" w:space="0" w:color="auto"/>
+          <w:insideH w:val="single" w:sz="4" w:space="0" w:color="auto"/>
+          <w:insideV w:val="single" w:sz="4" w:space="0" w:color="auto"/>
+        </w:tblBorders>
+        <w:tblLook w:val="04A0" w:firstRow="1" w:lastRow="0" w:firstColumn="1" w:lastColumn="0" w:noHBand="0" w:noVBand="1"/>
+      </w:tblPr>
+      <w:tblGrid>
+        <w:gridCol w:w="2250"/>
+        <w:gridCol w:w="2259"/>
+        <w:gridCol w:w="2253"/>
+        <w:gridCol w:w="2244"/>
+      </w:tblGrid>
+      <w:tr>
+        <w:tc>
+          <w:tcPr>
+            <w:tcW w:w="9006" w:type="dxa"/>
+            <w:gridSpan w:val="4"/>
+            <w:shd w:val="clear" w:color="auto" w:fill="BFBFBF" w:themeFill="background1" w:themeFillShade="BF"/>
+          </w:tcPr>
+          <w:p>
+            <w:pPr>
+              <w:tabs>
+                <w:tab w:val="left" w:pos="960"/>
+                <w:tab w:val="left" w:pos="2640"/>
+                <w:tab w:val="left" w:pos="3720"/>
+              </w:tabs>
+              <w:contextualSpacing/>
+              <w:rPr>
+                <w:rFonts w:ascii="Cambria" w:eastAsia="MS Mincho" w:hAnsi="Cambria"/>
+                <w:b/>
+                <w:color w:val="FF0000"/>
+              </w:rPr>
+            </w:pPr>
+            <w:r>
+              <w:rPr>
+                <w:rFonts w:ascii="Cambria" w:eastAsia="MS Mincho" w:hAnsi="Cambria"/>
+                <w:b/>
+                <w:color w:val="000000" w:themeColor="text1"/>
+              </w:rPr>
+              <w:t>USE CASE – SCHS_UC_</w:t>
+            </w:r>
+          </w:p>
+        </w:tc>
+      </w:tr>
+      <w:tr>
+        <w:tc>
+          <w:tcPr>
+            <w:tcW w:w="2250" w:type="dxa"/>
+            <w:shd w:val="clear" w:color="auto" w:fill="BFBFBF" w:themeFill="background1" w:themeFillShade="BF"/>
+          </w:tcPr>
+          <w:p>
+            <w:pPr>
+              <w:tabs>
+                <w:tab w:val="left" w:pos="960"/>
+              </w:tabs>
+              <w:spacing w:before="240"/>
+              <w:contextualSpacing/>
+              <w:rPr>
+                <w:rFonts w:ascii="Cambria" w:eastAsia="MS Mincho" w:hAnsi="Cambria"/>
+                <w:b/>
+                <w:color w:val="000000" w:themeColor="text1"/>
+              </w:rPr>
+            </w:pPr>
+            <w:r>
+              <w:rPr>
+                <w:rFonts w:ascii="Cambria" w:eastAsia="MS Mincho" w:hAnsi="Cambria"/>
+                <w:b/>
+                <w:color w:val="000000" w:themeColor="text1"/>
+              </w:rPr>
+              <w:t>Use Case No.</w:t>
+            </w:r>
+          </w:p>
+        </w:tc>
+        <w:tc>
+          <w:tcPr>
+            <w:tcW w:w="2259" w:type="dxa"/>
+          </w:tcPr>
+          <w:p>
+            <w:pPr>
+              <w:tabs>
+                <w:tab w:val="left" w:pos="960"/>
+              </w:tabs>
+              <w:spacing w:before="240"/>
+              <w:contextualSpacing/>
+              <w:rPr>
+                <w:rFonts w:ascii="Cambria" w:eastAsia="MS Mincho" w:hAnsi="Cambria"/>
+                <w:color w:val="000000" w:themeColor="text1"/>
+              </w:rPr>
+            </w:pPr>
+            <w:r>
+              <w:rPr>
+                <w:rFonts w:ascii="Cambria" w:eastAsia="MS Mincho" w:hAnsi="Cambria"/>
+                <w:color w:val="000000" w:themeColor="text1"/>
+              </w:rPr>
+              <w:t xml:space="preserve">SCHS </w:t>
+            </w:r>
+            <w:r>
+              <w:rPr>
+                <w:rFonts w:ascii="Cambria" w:eastAsia="MS Mincho" w:hAnsi="Cambria"/>
+                <w:color w:val="000000" w:themeColor="text1"/>
+              </w:rPr>
+              <w:t>_UC_</w:t>
+            </w:r>
+          </w:p>
+        </w:tc>
+        <w:tc>
+          <w:tcPr>
+            <w:tcW w:w="2253" w:type="dxa"/>
+            <w:shd w:val="clear" w:color="auto" w:fill="BFBFBF" w:themeFill="background1" w:themeFillShade="BF"/>
+          </w:tcPr>
+          <w:p>
+            <w:pPr>
+              <w:tabs>
+                <w:tab w:val="left" w:pos="960"/>
+              </w:tabs>
+              <w:spacing w:before="240"/>
+              <w:contextualSpacing/>
+              <w:rPr>
+                <w:rFonts w:ascii="Cambria" w:eastAsia="MS Mincho" w:hAnsi="Cambria"/>
+                <w:b/>
+                <w:color w:val="000000" w:themeColor="text1"/>
+              </w:rPr>
+            </w:pPr>
+            <w:r>
+              <w:rPr>
+                <w:rFonts w:ascii="Cambria" w:eastAsia="MS Mincho" w:hAnsi="Cambria"/>
+                <w:b/>
+                <w:color w:val="000000" w:themeColor="text1"/>
+              </w:rPr>
+              <w:t>Use Case Version</w:t>
+            </w:r>
+          </w:p>
+        </w:tc>
+        <w:tc>
+          <w:tcPr>
+            <w:tcW w:w="2244" w:type="dxa"/>
+          </w:tcPr>
+          <w:p>
+            <w:pPr>
+              <w:tabs>
+                <w:tab w:val="left" w:pos="960"/>
+              </w:tabs>
+              <w:spacing w:before="240"/>
+              <w:contextualSpacing/>
+              <w:rPr>
+                <w:rFonts w:ascii="Cambria" w:eastAsia="MS Mincho" w:hAnsi="Cambria"/>
+                <w:color w:val="000000" w:themeColor="text1"/>
+              </w:rPr>
+            </w:pPr>
+            <w:r>
+              <w:rPr>
+                <w:rFonts w:ascii="Cambria" w:eastAsia="MS Mincho" w:hAnsi="Cambria"/>
+                <w:color w:val="000000" w:themeColor="text1"/>
+              </w:rPr>
+              <w:t>1.0</w:t>
+            </w:r>
+          </w:p>
+        </w:tc>
+      </w:tr>
+      <w:tr>
+        <w:tc>
+          <w:tcPr>
+            <w:tcW w:w="2250" w:type="dxa"/>
+            <w:shd w:val="clear" w:color="auto" w:fill="BFBFBF" w:themeFill="background1" w:themeFillShade="BF"/>
+          </w:tcPr>
+          <w:p>
+            <w:pPr>
+              <w:tabs>
+                <w:tab w:val="left" w:pos="960"/>
+              </w:tabs>
+              <w:spacing w:before="240"/>
+              <w:contextualSpacing/>
+              <w:rPr>
+                <w:rFonts w:ascii="Cambria" w:eastAsia="MS Mincho" w:hAnsi="Cambria"/>
+                <w:b/>
+                <w:color w:val="000000" w:themeColor="text1"/>
+              </w:rPr>
+            </w:pPr>
+            <w:r>
+              <w:rPr>
+                <w:rFonts w:ascii="Cambria" w:eastAsia="MS Mincho" w:hAnsi="Cambria"/>
+                <w:b/>
+                <w:color w:val="000000" w:themeColor="text1"/>
+              </w:rPr>
+              <w:t>Use Case Name</w:t>
+            </w:r>
+          </w:p>
+        </w:tc>
+        <w:tc>
+          <w:tcPr>
+            <w:tcW w:w="6756" w:type="dxa"/>
+            <w:gridSpan w:val="3"/>
+          </w:tcPr>
+          <w:p>
+            <w:pPr>
+              <w:tabs>
+                <w:tab w:val="left" w:pos="960"/>
+              </w:tabs>
+              <w:spacing w:before="240"/>
+              <w:contextualSpacing/>
+              <w:rPr>
+                <w:rFonts w:ascii="Cambria" w:eastAsia="MS Mincho" w:hAnsi="Cambria"/>
+                <w:color w:val="000000" w:themeColor="text1"/>
+              </w:rPr>
+            </w:pPr>
+            <w:r>
+              <w:rPr>
+                <w:rFonts w:ascii="Cambria" w:eastAsia="MS Mincho" w:hAnsi="Cambria"/>
+                <w:color w:val="000000" w:themeColor="text1"/>
+              </w:rPr>
+              <w:t>View scrap detail</w:t>
+            </w:r>
+          </w:p>
+        </w:tc>
+      </w:tr>
+      <w:tr>
+        <w:tc>
+          <w:tcPr>
+            <w:tcW w:w="2250" w:type="dxa"/>
+            <w:shd w:val="clear" w:color="auto" w:fill="BFBFBF" w:themeFill="background1" w:themeFillShade="BF"/>
+          </w:tcPr>
+          <w:p>
+            <w:pPr>
+              <w:tabs>
+                <w:tab w:val="left" w:pos="960"/>
+              </w:tabs>
+              <w:spacing w:before="240"/>
+              <w:contextualSpacing/>
+              <w:rPr>
+                <w:rFonts w:ascii="Cambria" w:eastAsia="MS Mincho" w:hAnsi="Cambria"/>
+                <w:b/>
+                <w:color w:val="000000" w:themeColor="text1"/>
+              </w:rPr>
+            </w:pPr>
+            <w:r>
+              <w:rPr>
+                <w:rFonts w:ascii="Cambria" w:eastAsia="MS Mincho" w:hAnsi="Cambria"/>
+                <w:b/>
+                <w:color w:val="000000" w:themeColor="text1"/>
+              </w:rPr>
+              <w:t>Author</w:t>
+            </w:r>
+          </w:p>
+        </w:tc>
+        <w:tc>
+          <w:tcPr>
+            <w:tcW w:w="6756" w:type="dxa"/>
+            <w:gridSpan w:val="3"/>
+          </w:tcPr>
+          <w:p>
+            <w:pPr>
+              <w:tabs>
+                <w:tab w:val="left" w:pos="960"/>
+              </w:tabs>
+              <w:spacing w:before="240"/>
+              <w:contextualSpacing/>
+              <w:rPr>
+                <w:rFonts w:ascii="Cambria" w:eastAsia="MS Mincho" w:hAnsi="Cambria"/>
+                <w:color w:val="000000" w:themeColor="text1"/>
+              </w:rPr>
+            </w:pPr>
+            <w:r>
+              <w:rPr>
+                <w:rFonts w:ascii="Cambria" w:eastAsia="MS Mincho" w:hAnsi="Cambria"/>
+                <w:color w:val="000000" w:themeColor="text1"/>
+              </w:rPr>
+              <w:t>Nguyen Duy Dat</w:t>
+            </w:r>
+          </w:p>
+        </w:tc>
+      </w:tr>
+      <w:tr>
+        <w:tc>
+          <w:tcPr>
+            <w:tcW w:w="2250" w:type="dxa"/>
+            <w:shd w:val="clear" w:color="auto" w:fill="BFBFBF" w:themeFill="background1" w:themeFillShade="BF"/>
+          </w:tcPr>
+          <w:p>
+            <w:pPr>
+              <w:tabs>
+                <w:tab w:val="left" w:pos="960"/>
+              </w:tabs>
+              <w:spacing w:before="240"/>
+              <w:contextualSpacing/>
+              <w:rPr>
+                <w:rFonts w:ascii="Cambria" w:eastAsia="MS Mincho" w:hAnsi="Cambria"/>
+                <w:b/>
+                <w:color w:val="000000" w:themeColor="text1"/>
+              </w:rPr>
+            </w:pPr>
+            <w:r>
+              <w:rPr>
+                <w:rFonts w:ascii="Cambria" w:eastAsia="MS Mincho" w:hAnsi="Cambria"/>
+                <w:b/>
+                <w:color w:val="000000" w:themeColor="text1"/>
+              </w:rPr>
+              <w:t>Date</w:t>
+            </w:r>
+          </w:p>
+        </w:tc>
+        <w:tc>
+          <w:tcPr>
+            <w:tcW w:w="2259" w:type="dxa"/>
+          </w:tcPr>
+          <w:p>
+            <w:pPr>
+              <w:tabs>
+                <w:tab w:val="left" w:pos="960"/>
+              </w:tabs>
+              <w:spacing w:before="240"/>
+              <w:contextualSpacing/>
+              <w:rPr>
+                <w:rFonts w:ascii="Cambria" w:eastAsia="MS Mincho" w:hAnsi="Cambria"/>
+                <w:color w:val="000000" w:themeColor="text1"/>
+              </w:rPr>
+            </w:pPr>
+            <w:r>
+              <w:rPr>
+                <w:rFonts w:ascii="Cambria" w:eastAsia="MS Mincho" w:hAnsi="Cambria"/>
+                <w:color w:val="000000" w:themeColor="text1"/>
+              </w:rPr>
+              <w:t>26/1/2020</w:t>
+            </w:r>
+          </w:p>
+        </w:tc>
+        <w:tc>
+          <w:tcPr>
+            <w:tcW w:w="2253" w:type="dxa"/>
+            <w:shd w:val="clear" w:color="auto" w:fill="BFBFBF" w:themeFill="background1" w:themeFillShade="BF"/>
+          </w:tcPr>
+          <w:p>
+            <w:pPr>
+              <w:tabs>
+                <w:tab w:val="left" w:pos="960"/>
+              </w:tabs>
+              <w:spacing w:before="240"/>
+              <w:contextualSpacing/>
+              <w:rPr>
+                <w:rFonts w:ascii="Cambria" w:eastAsia="MS Mincho" w:hAnsi="Cambria"/>
+                <w:b/>
+                <w:color w:val="000000" w:themeColor="text1"/>
+              </w:rPr>
+            </w:pPr>
+            <w:r>
+              <w:rPr>
+                <w:rFonts w:ascii="Cambria" w:eastAsia="MS Mincho" w:hAnsi="Cambria"/>
+                <w:b/>
+                <w:color w:val="000000" w:themeColor="text1"/>
+              </w:rPr>
+              <w:t>Priority</w:t>
+            </w:r>
+          </w:p>
+        </w:tc>
+        <w:tc>
+          <w:tcPr>
+            <w:tcW w:w="2244" w:type="dxa"/>
+          </w:tcPr>
+          <w:p>
+            <w:pPr>
+              <w:tabs>
+                <w:tab w:val="left" w:pos="960"/>
+              </w:tabs>
+              <w:spacing w:before="240"/>
+              <w:contextualSpacing/>
+              <w:rPr>
+                <w:rFonts w:ascii="Cambria" w:eastAsia="MS Mincho" w:hAnsi="Cambria"/>
+                <w:color w:val="000000" w:themeColor="text1"/>
+              </w:rPr>
+            </w:pPr>
+            <w:r>
+              <w:rPr>
+                <w:rFonts w:ascii="Cambria" w:eastAsia="MS Mincho" w:hAnsi="Cambria"/>
+                <w:color w:val="000000" w:themeColor="text1"/>
+              </w:rPr>
+              <w:t>Normal</w:t>
+            </w:r>
+          </w:p>
+        </w:tc>
+      </w:tr>
+      <w:tr>
+        <w:trPr>
+          <w:trHeight w:val="78"/>
+        </w:trPr>
+        <w:tc>
+          <w:tcPr>
+            <w:tcW w:w="9006" w:type="dxa"/>
+            <w:gridSpan w:val="4"/>
+          </w:tcPr>
+          <w:p>
+            <w:pPr>
+              <w:tabs>
+                <w:tab w:val="left" w:pos="960"/>
+              </w:tabs>
+              <w:spacing w:before="240"/>
+              <w:contextualSpacing/>
+              <w:rPr>
+                <w:rFonts w:ascii="Cambria" w:eastAsia="MS Mincho" w:hAnsi="Cambria"/>
+                <w:b/>
+                <w:color w:val="000000" w:themeColor="text1"/>
+              </w:rPr>
+            </w:pPr>
+            <w:r>
+              <w:rPr>
+                <w:rFonts w:ascii="Cambria" w:eastAsia="MS Mincho" w:hAnsi="Cambria"/>
+                <w:b/>
+                <w:color w:val="000000" w:themeColor="text1"/>
+              </w:rPr>
+              <w:t>Actor:</w:t>
+            </w:r>
+          </w:p>
+          <w:p>
+            <w:pPr>
+              <w:numPr>
+                <w:ilvl w:val="0"/>
+                <w:numId w:val="2"/>
+              </w:numPr>
+              <w:tabs>
+                <w:tab w:val="left" w:pos="960"/>
+              </w:tabs>
+              <w:spacing w:before="240"/>
+              <w:ind w:firstLine="0"/>
+              <w:contextualSpacing/>
+              <w:rPr>
+                <w:rFonts w:ascii="Cambria" w:eastAsia="MS Mincho" w:hAnsi="Cambria"/>
+                <w:color w:val="000000" w:themeColor="text1"/>
+              </w:rPr>
+            </w:pPr>
+            <w:r>
+              <w:rPr>
+                <w:rFonts w:ascii="Cambria" w:eastAsia="MS Mincho" w:hAnsi="Cambria"/>
+                <w:color w:val="000000" w:themeColor="text1"/>
+              </w:rPr>
+              <w:t>Collector</w:t>
+            </w:r>
+          </w:p>
+          <w:p>
+            <w:pPr>
+              <w:tabs>
+                <w:tab w:val="left" w:pos="960"/>
+              </w:tabs>
+              <w:spacing w:before="240"/>
+              <w:contextualSpacing/>
+              <w:rPr>
+                <w:rFonts w:ascii="Cambria" w:eastAsia="MS Mincho" w:hAnsi="Cambria"/>
+                <w:b/>
+                <w:color w:val="000000" w:themeColor="text1"/>
+              </w:rPr>
+            </w:pPr>
+            <w:r>
+              <w:rPr>
+                <w:rFonts w:ascii="Cambria" w:eastAsia="MS Mincho" w:hAnsi="Cambria"/>
+                <w:b/>
+                <w:color w:val="000000" w:themeColor="text1"/>
+              </w:rPr>
+              <w:t>Summary:</w:t>
+            </w:r>
+          </w:p>
+          <w:p>
+            <w:pPr>
+              <w:numPr>
+                <w:ilvl w:val="0"/>
+                <w:numId w:val="2"/>
+              </w:numPr>
+              <w:tabs>
+                <w:tab w:val="left" w:pos="960"/>
+              </w:tabs>
+              <w:spacing w:before="240"/>
+              <w:ind w:firstLine="0"/>
+              <w:contextualSpacing/>
+              <w:rPr>
+                <w:rFonts w:ascii="Cambria" w:eastAsia="MS Mincho" w:hAnsi="Cambria"/>
+                <w:b/>
+                <w:bCs/>
+                <w:color w:val="000000" w:themeColor="text1"/>
+              </w:rPr>
+            </w:pPr>
+            <w:r>
+              <w:rPr>
+                <w:rFonts w:ascii="Cambria" w:eastAsia="MS Mincho" w:hAnsi="Cambria"/>
+                <w:color w:val="000000" w:themeColor="text1"/>
+              </w:rPr>
+              <w:t xml:space="preserve">Allow </w:t>
+            </w:r>
+            <w:r>
+              <w:rPr>
+                <w:rFonts w:ascii="Cambria" w:eastAsia="MS Mincho" w:hAnsi="Cambria"/>
+                <w:color w:val="000000" w:themeColor="text1"/>
+              </w:rPr>
+              <w:t>Collector</w:t>
+            </w:r>
+            <w:r>
+              <w:rPr>
+                <w:rFonts w:ascii="Cambria" w:eastAsia="MS Mincho" w:hAnsi="Cambria"/>
+                <w:color w:val="000000" w:themeColor="text1"/>
+              </w:rPr>
+              <w:t xml:space="preserve"> to </w:t>
+            </w:r>
+            <w:r>
+              <w:rPr>
+                <w:rFonts w:ascii="Cambria" w:eastAsia="MS Mincho" w:hAnsi="Cambria"/>
+                <w:color w:val="000000" w:themeColor="text1"/>
+              </w:rPr>
+              <w:t>view</w:t>
+            </w:r>
+            <w:r>
+              <w:rPr>
+                <w:rFonts w:ascii="Cambria" w:eastAsia="MS Mincho" w:hAnsi="Cambria"/>
+                <w:color w:val="000000" w:themeColor="text1"/>
+              </w:rPr>
+              <w:t xml:space="preserve"> scrap</w:t>
+            </w:r>
+            <w:r>
+              <w:rPr>
+                <w:rFonts w:ascii="Cambria" w:eastAsia="MS Mincho" w:hAnsi="Cambria"/>
+                <w:color w:val="000000" w:themeColor="text1"/>
+              </w:rPr>
+              <w:t xml:space="preserve"> detail</w:t>
+            </w:r>
+            <w:r>
+              <w:rPr>
+                <w:rFonts w:ascii="Cambria" w:eastAsia="MS Mincho" w:hAnsi="Cambria"/>
+                <w:color w:val="000000" w:themeColor="text1"/>
+              </w:rPr>
+              <w:t>.</w:t>
+            </w:r>
+          </w:p>
+          <w:p>
+            <w:pPr>
+              <w:tabs>
+                <w:tab w:val="left" w:pos="960"/>
+              </w:tabs>
+              <w:spacing w:before="240"/>
+              <w:ind w:right="660"/>
+              <w:contextualSpacing/>
+              <w:rPr>
+                <w:rFonts w:ascii="Cambria" w:eastAsia="MS Mincho" w:hAnsi="Cambria"/>
+                <w:b/>
+                <w:color w:val="000000" w:themeColor="text1"/>
+              </w:rPr>
+            </w:pPr>
+            <w:r>
+              <w:rPr>
+                <w:rFonts w:ascii="Cambria" w:eastAsia="MS Mincho" w:hAnsi="Cambria"/>
+                <w:b/>
+                <w:color w:val="000000" w:themeColor="text1"/>
+              </w:rPr>
+              <w:t>Goal:</w:t>
+            </w:r>
+          </w:p>
+          <w:p>
+            <w:pPr>
+              <w:numPr>
+                <w:ilvl w:val="0"/>
+                <w:numId w:val="2"/>
+              </w:numPr>
+              <w:tabs>
+                <w:tab w:val="left" w:pos="960"/>
+              </w:tabs>
+              <w:spacing w:before="240"/>
+              <w:ind w:firstLine="0"/>
+              <w:contextualSpacing/>
+              <w:rPr>
+                <w:rFonts w:ascii="Cambria" w:eastAsia="MS Mincho" w:hAnsi="Cambria"/>
+                <w:color w:val="000000" w:themeColor="text1"/>
+              </w:rPr>
+            </w:pPr>
+            <w:r>
+              <w:rPr>
+                <w:rFonts w:ascii="Cambria" w:eastAsia="MS Mincho" w:hAnsi="Cambria"/>
+                <w:color w:val="000000" w:themeColor="text1"/>
+              </w:rPr>
+              <w:t>Collector views detail of the scrap then decide whether to buy or not.</w:t>
+            </w:r>
+          </w:p>
+          <w:p>
+            <w:pPr>
+              <w:tabs>
+                <w:tab w:val="left" w:pos="960"/>
+              </w:tabs>
+              <w:spacing w:before="240"/>
+              <w:contextualSpacing/>
+              <w:rPr>
+                <w:rFonts w:ascii="Cambria" w:eastAsia="MS Mincho" w:hAnsi="Cambria"/>
+                <w:b/>
+                <w:color w:val="000000" w:themeColor="text1"/>
+              </w:rPr>
+            </w:pPr>
+            <w:r>
+              <w:rPr>
+                <w:rFonts w:ascii="Cambria" w:eastAsia="MS Mincho" w:hAnsi="Cambria"/>
+                <w:b/>
+                <w:color w:val="000000" w:themeColor="text1"/>
+              </w:rPr>
+              <w:t>Triggers:</w:t>
+            </w:r>
+          </w:p>
+          <w:p>
+            <w:pPr>
+              <w:numPr>
+                <w:ilvl w:val="0"/>
+                <w:numId w:val="2"/>
+              </w:numPr>
+              <w:tabs>
+                <w:tab w:val="left" w:pos="960"/>
+              </w:tabs>
+              <w:spacing w:before="240"/>
+              <w:ind w:firstLine="0"/>
+              <w:contextualSpacing/>
+              <w:rPr>
+                <w:rFonts w:ascii="Cambria" w:eastAsia="MS Mincho" w:hAnsi="Cambria"/>
+                <w:color w:val="000000" w:themeColor="text1"/>
+              </w:rPr>
+            </w:pPr>
+            <w:r>
+              <w:rPr>
+                <w:rFonts w:ascii="Cambria" w:eastAsia="MS Mincho" w:hAnsi="Cambria"/>
+                <w:color w:val="000000" w:themeColor="text1"/>
+              </w:rPr>
+              <w:t>Collector</w:t>
+            </w:r>
+            <w:r>
+              <w:rPr>
+                <w:rFonts w:ascii="Cambria" w:eastAsia="MS Mincho" w:hAnsi="Cambria"/>
+                <w:color w:val="000000" w:themeColor="text1"/>
+              </w:rPr>
+              <w:t xml:space="preserve"> presses</w:t>
+            </w:r>
+            <w:r>
+              <w:rPr>
+                <w:rFonts w:ascii="Cambria" w:eastAsia="MS Mincho" w:hAnsi="Cambria"/>
+                <w:color w:val="000000" w:themeColor="text1"/>
+              </w:rPr>
+              <w:t xml:space="preserve"> the item of scrap</w:t>
+            </w:r>
+            <w:r>
+              <w:rPr>
+                <w:rFonts w:ascii="Cambria" w:eastAsia="MS Mincho" w:hAnsi="Cambria"/>
+                <w:color w:val="000000" w:themeColor="text1"/>
+              </w:rPr>
+              <w:t>.</w:t>
+            </w:r>
+          </w:p>
+          <w:p>
+            <w:pPr>
+              <w:tabs>
+                <w:tab w:val="left" w:pos="960"/>
+              </w:tabs>
+              <w:spacing w:before="240"/>
+              <w:contextualSpacing/>
+              <w:rPr>
+                <w:rFonts w:ascii="Cambria" w:eastAsia="MS Mincho" w:hAnsi="Cambria"/>
+                <w:b/>
+                <w:color w:val="000000" w:themeColor="text1"/>
+              </w:rPr>
+            </w:pPr>
+            <w:r>
+              <w:rPr>
+                <w:rFonts w:ascii="Cambria" w:eastAsia="MS Mincho" w:hAnsi="Cambria"/>
+                <w:b/>
+                <w:color w:val="000000" w:themeColor="text1"/>
+              </w:rPr>
+              <w:t xml:space="preserve">Preconditions: </w:t>
+            </w:r>
+          </w:p>
+          <w:p>
+            <w:pPr>
+              <w:numPr>
+                <w:ilvl w:val="0"/>
+                <w:numId w:val="2"/>
+              </w:numPr>
+              <w:tabs>
+                <w:tab w:val="left" w:pos="960"/>
+              </w:tabs>
+              <w:spacing w:before="240"/>
+              <w:ind w:firstLine="0"/>
+              <w:contextualSpacing/>
+              <w:rPr>
+                <w:rFonts w:ascii="Cambria" w:eastAsia="MS Mincho" w:hAnsi="Cambria"/>
+                <w:color w:val="000000" w:themeColor="text1"/>
+              </w:rPr>
+            </w:pPr>
+            <w:r>
+              <w:rPr>
+                <w:rFonts w:ascii="Cambria" w:eastAsia="MS Mincho" w:hAnsi="Cambria"/>
+                <w:color w:val="000000" w:themeColor="text1"/>
+              </w:rPr>
+              <w:t>User must login in the system with role “Collector”</w:t>
+            </w:r>
+            <w:r>
+              <w:rPr>
+                <w:rFonts w:ascii="Cambria" w:eastAsia="MS Mincho" w:hAnsi="Cambria"/>
+                <w:color w:val="000000" w:themeColor="text1"/>
+              </w:rPr>
+              <w:t>.</w:t>
+            </w:r>
+          </w:p>
+          <w:p>
+            <w:pPr>
+              <w:numPr>
+                <w:ilvl w:val="0"/>
+                <w:numId w:val="2"/>
+              </w:numPr>
+              <w:tabs>
+                <w:tab w:val="left" w:pos="960"/>
+              </w:tabs>
+              <w:spacing w:before="240"/>
+              <w:ind w:firstLine="0"/>
+              <w:contextualSpacing/>
+              <w:rPr>
+                <w:rFonts w:ascii="Cambria" w:eastAsia="MS Mincho" w:hAnsi="Cambria"/>
+                <w:color w:val="000000" w:themeColor="text1"/>
+              </w:rPr>
+            </w:pPr>
+            <w:r>
+              <w:rPr>
+                <w:rFonts w:ascii="Cambria" w:eastAsia="MS Mincho" w:hAnsi="Cambria"/>
+                <w:color w:val="000000" w:themeColor="text1"/>
+              </w:rPr>
+              <w:t>Collector search near-by scrap.</w:t>
+            </w:r>
+          </w:p>
+          <w:p>
+            <w:pPr>
+              <w:tabs>
+                <w:tab w:val="left" w:pos="960"/>
+              </w:tabs>
+              <w:spacing w:before="240"/>
+              <w:contextualSpacing/>
+              <w:rPr>
+                <w:rFonts w:ascii="Cambria" w:eastAsia="MS Mincho" w:hAnsi="Cambria"/>
+                <w:b/>
+                <w:color w:val="000000" w:themeColor="text1"/>
+              </w:rPr>
+            </w:pPr>
+            <w:r>
+              <w:rPr>
+                <w:rFonts w:ascii="Cambria" w:eastAsia="MS Mincho" w:hAnsi="Cambria"/>
+                <w:b/>
+                <w:color w:val="000000" w:themeColor="text1"/>
+              </w:rPr>
+              <w:t>Post conditions:</w:t>
+            </w:r>
+          </w:p>
+          <w:p>
+            <w:pPr>
+              <w:numPr>
+                <w:ilvl w:val="0"/>
+                <w:numId w:val="2"/>
+              </w:numPr>
+              <w:tabs>
+                <w:tab w:val="left" w:pos="960"/>
+              </w:tabs>
+              <w:spacing w:before="240"/>
+              <w:ind w:firstLine="0"/>
+              <w:contextualSpacing/>
+              <w:rPr>
+                <w:rFonts w:ascii="Cambria" w:eastAsia="MS Mincho" w:hAnsi="Cambria"/>
+                <w:color w:val="000000" w:themeColor="text1"/>
+              </w:rPr>
+            </w:pPr>
+            <w:r>
+              <w:rPr>
+                <w:rFonts w:ascii="Cambria" w:eastAsia="MS Mincho" w:hAnsi="Cambria"/>
+                <w:color w:val="000000" w:themeColor="text1"/>
+              </w:rPr>
+              <w:t>Success:</w:t>
+            </w:r>
+            <w:r>
+              <w:rPr>
+                <w:rFonts w:ascii="Cambria" w:eastAsia="MS Mincho" w:hAnsi="Cambria"/>
+                <w:color w:val="000000" w:themeColor="text1"/>
+              </w:rPr>
+              <w:t xml:space="preserve"> A new post is created.</w:t>
+            </w:r>
+          </w:p>
+          <w:p>
+            <w:pPr>
+              <w:numPr>
+                <w:ilvl w:val="0"/>
+                <w:numId w:val="2"/>
+              </w:numPr>
+              <w:tabs>
+                <w:tab w:val="left" w:pos="960"/>
+              </w:tabs>
+              <w:spacing w:before="240"/>
+              <w:ind w:firstLine="0"/>
+              <w:contextualSpacing/>
+              <w:rPr>
+                <w:rFonts w:ascii="Cambria" w:eastAsia="MS Mincho" w:hAnsi="Cambria"/>
+                <w:color w:val="000000" w:themeColor="text1"/>
+              </w:rPr>
+            </w:pPr>
+            <w:r>
+              <w:rPr>
+                <w:rFonts w:ascii="Cambria" w:eastAsia="MS Mincho" w:hAnsi="Cambria"/>
+                <w:color w:val="000000" w:themeColor="text1"/>
+              </w:rPr>
+              <w:t>Fail: System shows error messages.</w:t>
+            </w:r>
+            <w:r>
+              <w:rPr>
+                <w:rFonts w:ascii="Cambria" w:eastAsia="MS Mincho" w:hAnsi="Cambria"/>
+                <w:color w:val="000000" w:themeColor="text1"/>
+              </w:rPr>
+              <w:t xml:space="preserve"> Post is not created.</w:t>
+            </w:r>
+          </w:p>
+          <w:p>
+            <w:pPr>
+              <w:tabs>
+                <w:tab w:val="left" w:pos="960"/>
+              </w:tabs>
+              <w:spacing w:before="240"/>
+              <w:contextualSpacing/>
+              <w:rPr>
+                <w:rFonts w:ascii="Cambria" w:eastAsia="MS Mincho" w:hAnsi="Cambria"/>
+                <w:b/>
+                <w:color w:val="000000" w:themeColor="text1"/>
+              </w:rPr>
+            </w:pPr>
+            <w:r>
+              <w:rPr>
+                <w:rFonts w:ascii="Cambria" w:eastAsia="MS Mincho" w:hAnsi="Cambria"/>
+                <w:b/>
+                <w:color w:val="000000" w:themeColor="text1"/>
+              </w:rPr>
+              <w:t>Main Success Scenario:</w:t>
+            </w:r>
+          </w:p>
+          <w:tbl>
+            <w:tblPr>
+              <w:tblW w:w="0" w:type="auto"/>
+              <w:tblLook w:val="04A0" w:firstRow="1" w:lastRow="0" w:firstColumn="1" w:lastColumn="0" w:noHBand="0" w:noVBand="1"/>
+            </w:tblPr>
+            <w:tblGrid>
+              <w:gridCol w:w="736"/>
+              <w:gridCol w:w="4096"/>
+              <w:gridCol w:w="3948"/>
+            </w:tblGrid>
+            <w:tr>
+              <w:tc>
+                <w:tcPr>
+                  <w:tcW w:w="736" w:type="dxa"/>
+                  <w:tcBorders>
+                    <w:top w:val="single" w:sz="4" w:space="0" w:color="auto"/>
+                    <w:left w:val="single" w:sz="4" w:space="0" w:color="auto"/>
+                    <w:bottom w:val="single" w:sz="4" w:space="0" w:color="auto"/>
+                    <w:right w:val="single" w:sz="4" w:space="0" w:color="auto"/>
+                  </w:tcBorders>
+                  <w:shd w:val="clear" w:color="auto" w:fill="BFBFBF" w:themeFill="background1" w:themeFillShade="BF"/>
+                </w:tcPr>
+                <w:p>
+                  <w:pPr>
+                    <w:tabs>
+                      <w:tab w:val="left" w:pos="960"/>
+                    </w:tabs>
+                    <w:spacing w:before="240"/>
+                    <w:contextualSpacing/>
+                    <w:jc w:val="center"/>
+                    <w:rPr>
+                      <w:rFonts w:ascii="Cambria" w:eastAsia="MS Mincho" w:hAnsi="Cambria"/>
+                      <w:b/>
+                      <w:color w:val="000000" w:themeColor="text1"/>
+                    </w:rPr>
+                  </w:pPr>
+                  <w:r>
+                    <w:rPr>
+                      <w:rFonts w:ascii="Cambria" w:eastAsia="MS Mincho" w:hAnsi="Cambria"/>
+                      <w:b/>
+                      <w:color w:val="000000" w:themeColor="text1"/>
+                    </w:rPr>
+                    <w:t>Step</w:t>
+                  </w:r>
+                </w:p>
+              </w:tc>
+              <w:tc>
+                <w:tcPr>
+                  <w:tcW w:w="4096" w:type="dxa"/>
+                  <w:tcBorders>
+                    <w:top w:val="single" w:sz="4" w:space="0" w:color="auto"/>
+                    <w:left w:val="single" w:sz="4" w:space="0" w:color="auto"/>
+                    <w:bottom w:val="single" w:sz="4" w:space="0" w:color="auto"/>
+                    <w:right w:val="single" w:sz="4" w:space="0" w:color="auto"/>
+                  </w:tcBorders>
+                  <w:shd w:val="clear" w:color="auto" w:fill="BFBFBF" w:themeFill="background1" w:themeFillShade="BF"/>
+                </w:tcPr>
+                <w:p>
+                  <w:pPr>
+                    <w:tabs>
+                      <w:tab w:val="left" w:pos="960"/>
+                    </w:tabs>
+                    <w:spacing w:before="240"/>
+                    <w:contextualSpacing/>
+                    <w:jc w:val="center"/>
+                    <w:rPr>
+                      <w:rFonts w:ascii="Cambria" w:eastAsia="MS Mincho" w:hAnsi="Cambria"/>
+                      <w:b/>
+                      <w:color w:val="000000" w:themeColor="text1"/>
+                    </w:rPr>
+                  </w:pPr>
+                  <w:r>
+                    <w:rPr>
+                      <w:rFonts w:ascii="Cambria" w:eastAsia="MS Mincho" w:hAnsi="Cambria"/>
+                      <w:b/>
+                      <w:color w:val="000000" w:themeColor="text1"/>
+                    </w:rPr>
+                    <w:t>Actor Action</w:t>
+                  </w:r>
+                </w:p>
+              </w:tc>
+              <w:tc>
+                <w:tcPr>
+                  <w:tcW w:w="3948" w:type="dxa"/>
+                  <w:tcBorders>
+                    <w:top w:val="single" w:sz="4" w:space="0" w:color="auto"/>
+                    <w:left w:val="single" w:sz="4" w:space="0" w:color="auto"/>
+                    <w:bottom w:val="single" w:sz="4" w:space="0" w:color="auto"/>
+                    <w:right w:val="single" w:sz="4" w:space="0" w:color="auto"/>
+                  </w:tcBorders>
+                  <w:shd w:val="clear" w:color="auto" w:fill="BFBFBF" w:themeFill="background1" w:themeFillShade="BF"/>
+                </w:tcPr>
+                <w:p>
+                  <w:pPr>
+                    <w:tabs>
+                      <w:tab w:val="left" w:pos="960"/>
+                    </w:tabs>
+                    <w:spacing w:before="240"/>
+                    <w:contextualSpacing/>
+                    <w:jc w:val="center"/>
+                    <w:rPr>
+                      <w:rFonts w:ascii="Cambria" w:eastAsia="MS Mincho" w:hAnsi="Cambria"/>
+                      <w:b/>
+                      <w:color w:val="000000" w:themeColor="text1"/>
+                    </w:rPr>
+                  </w:pPr>
+                  <w:r>
+                    <w:rPr>
+                      <w:rFonts w:ascii="Cambria" w:eastAsia="MS Mincho" w:hAnsi="Cambria"/>
+                      <w:b/>
+                      <w:color w:val="000000" w:themeColor="text1"/>
+                    </w:rPr>
+                    <w:t>System Response</w:t>
+                  </w:r>
+                </w:p>
+              </w:tc>
+            </w:tr>
+            <w:tr>
+              <w:tblPrEx>
+                <w:tblBorders>
+                  <w:top w:val="single" w:sz="4" w:space="0" w:color="auto"/>
+                  <w:left w:val="single" w:sz="4" w:space="0" w:color="auto"/>
+                  <w:bottom w:val="single" w:sz="4" w:space="0" w:color="auto"/>
+                  <w:right w:val="single" w:sz="4" w:space="0" w:color="auto"/>
+                  <w:insideH w:val="single" w:sz="4" w:space="0" w:color="auto"/>
+                  <w:insideV w:val="single" w:sz="4" w:space="0" w:color="auto"/>
+                </w:tblBorders>
+                <w:tblLook w:val="0000" w:firstRow="0" w:lastRow="0" w:firstColumn="0" w:lastColumn="0" w:noHBand="0" w:noVBand="0"/>
+              </w:tblPrEx>
+              <w:trPr>
+                <w:trHeight w:val="405"/>
+              </w:trPr>
+              <w:tc>
+                <w:tcPr>
+                  <w:tcW w:w="736" w:type="dxa"/>
+                  <w:tcBorders>
+                    <w:top w:val="single" w:sz="4" w:space="0" w:color="auto"/>
+                    <w:left w:val="single" w:sz="4" w:space="0" w:color="auto"/>
+                    <w:bottom w:val="single" w:sz="4" w:space="0" w:color="auto"/>
+                    <w:right w:val="single" w:sz="4" w:space="0" w:color="auto"/>
+                  </w:tcBorders>
+                </w:tcPr>
+                <w:p>
+                  <w:pPr>
+                    <w:tabs>
+                      <w:tab w:val="left" w:pos="960"/>
+                    </w:tabs>
+                    <w:spacing w:before="240"/>
+                    <w:contextualSpacing/>
+                    <w:jc w:val="center"/>
+                    <w:rPr>
+                      <w:rFonts w:ascii="Cambria" w:eastAsia="MS Mincho" w:hAnsi="Cambria"/>
+                      <w:color w:val="000000" w:themeColor="text1"/>
+                    </w:rPr>
+                  </w:pPr>
+                  <w:r>
+                    <w:rPr>
+                      <w:rFonts w:ascii="Cambria" w:eastAsia="MS Mincho" w:hAnsi="Cambria"/>
+                      <w:color w:val="000000" w:themeColor="text1"/>
+                    </w:rPr>
+                    <w:t>1</w:t>
+                  </w:r>
+                </w:p>
+              </w:tc>
+              <w:tc>
+                <w:tcPr>
+                  <w:tcW w:w="4096" w:type="dxa"/>
+                  <w:tcBorders>
+                    <w:top w:val="single" w:sz="4" w:space="0" w:color="auto"/>
+                    <w:left w:val="single" w:sz="4" w:space="0" w:color="auto"/>
+                    <w:bottom w:val="single" w:sz="4" w:space="0" w:color="auto"/>
+                    <w:right w:val="single" w:sz="4" w:space="0" w:color="auto"/>
+                  </w:tcBorders>
+                </w:tcPr>
+                <w:p>
+                  <w:pPr>
+                    <w:contextualSpacing/>
+                    <w:rPr>
+                      <w:rFonts w:ascii="Cambria" w:eastAsia="MS Mincho" w:hAnsi="Cambria"/>
+                      <w:color w:val="000000" w:themeColor="text1"/>
+                    </w:rPr>
+                  </w:pPr>
+                  <w:r>
+                    <w:rPr>
+                      <w:rFonts w:ascii="Cambria" w:eastAsia="MS Mincho" w:hAnsi="Cambria"/>
+                      <w:color w:val="000000" w:themeColor="text1"/>
+                    </w:rPr>
+                    <w:t>Collector press in the Item of scrap</w:t>
+                  </w:r>
+                </w:p>
+              </w:tc>
+              <w:tc>
+                <w:tcPr>
+                  <w:tcW w:w="3948" w:type="dxa"/>
+                  <w:tcBorders>
+                    <w:top w:val="single" w:sz="4" w:space="0" w:color="auto"/>
+                    <w:left w:val="single" w:sz="4" w:space="0" w:color="auto"/>
+                    <w:bottom w:val="single" w:sz="4" w:space="0" w:color="auto"/>
+                    <w:right w:val="single" w:sz="4" w:space="0" w:color="auto"/>
+                  </w:tcBorders>
+                </w:tcPr>
+                <w:p>
+                  <w:pPr>
+                    <w:pStyle w:val="ListParagraph"/>
+                    <w:tabs>
+                      <w:tab w:val="left" w:pos="960"/>
+                    </w:tabs>
+                    <w:ind w:left="0"/>
+                    <w:rPr>
+                      <w:rFonts w:ascii="Cambria" w:eastAsia="MS Mincho" w:hAnsi="Cambria"/>
+                      <w:color w:val="000000" w:themeColor="text1"/>
+                    </w:rPr>
+                  </w:pPr>
+                  <w:r>
+                    <w:rPr>
+                      <w:rFonts w:ascii="Cambria" w:eastAsia="MS Mincho" w:hAnsi="Cambria"/>
+                      <w:color w:val="000000" w:themeColor="text1"/>
+                    </w:rPr>
+                    <w:t>System shows the detail of scrap with:</w:t>
+                  </w:r>
+                </w:p>
+                <w:p>
+                  <w:pPr>
+                    <w:pStyle w:val="ListParagraph"/>
+                    <w:numPr>
+                      <w:ilvl w:val="0"/>
+                      <w:numId w:val="2"/>
+                    </w:numPr>
+                    <w:tabs>
+                      <w:tab w:val="left" w:pos="960"/>
+                    </w:tabs>
+                    <w:rPr>
+                      <w:rFonts w:ascii="Cambria" w:eastAsia="MS Mincho" w:hAnsi="Cambria"/>
+                      <w:color w:val="000000" w:themeColor="text1"/>
+                    </w:rPr>
+                  </w:pPr>
+                  <w:r>
+                    <w:rPr>
+                      <w:rFonts w:ascii="Cambria" w:eastAsia="MS Mincho" w:hAnsi="Cambria"/>
+                      <w:color w:val="000000" w:themeColor="text1"/>
+                    </w:rPr>
+                    <w:t>Title</w:t>
+                  </w:r>
+                </w:p>
+                <w:p>
+                  <w:pPr>
+                    <w:pStyle w:val="ListParagraph"/>
+                    <w:numPr>
+                      <w:ilvl w:val="0"/>
+                      <w:numId w:val="2"/>
+                    </w:numPr>
+                    <w:tabs>
+                      <w:tab w:val="left" w:pos="960"/>
+                    </w:tabs>
+                    <w:rPr>
+                      <w:rFonts w:ascii="Cambria" w:eastAsia="MS Mincho" w:hAnsi="Cambria"/>
+                      <w:color w:val="000000" w:themeColor="text1"/>
+                    </w:rPr>
+                  </w:pPr>
+                  <w:r>
+                    <w:rPr>
+                      <w:rFonts w:ascii="Cambria" w:eastAsia="MS Mincho" w:hAnsi="Cambria"/>
+                      <w:color w:val="000000" w:themeColor="text1"/>
+                    </w:rPr>
+                    <w:t>Price</w:t>
+                  </w:r>
+                </w:p>
+                <w:p>
+                  <w:pPr>
+                    <w:pStyle w:val="ListParagraph"/>
+                    <w:numPr>
+                      <w:ilvl w:val="0"/>
+                      <w:numId w:val="2"/>
+                    </w:numPr>
+                    <w:tabs>
+                      <w:tab w:val="left" w:pos="960"/>
+                    </w:tabs>
+                    <w:rPr>
+                      <w:rFonts w:ascii="Cambria" w:eastAsia="MS Mincho" w:hAnsi="Cambria"/>
+                      <w:color w:val="000000" w:themeColor="text1"/>
+                    </w:rPr>
+                  </w:pPr>
+                  <w:r>
+                    <w:rPr>
+                      <w:rFonts w:ascii="Cambria" w:eastAsia="MS Mincho" w:hAnsi="Cambria"/>
+                      <w:color w:val="000000" w:themeColor="text1"/>
+                    </w:rPr>
+                    <w:t>Image</w:t>
+                  </w:r>
+                </w:p>
+                <w:p>
+                  <w:pPr>
+                    <w:pStyle w:val="ListParagraph"/>
+                    <w:numPr>
+                      <w:ilvl w:val="0"/>
+                      <w:numId w:val="2"/>
+                    </w:numPr>
+                    <w:tabs>
+                      <w:tab w:val="left" w:pos="960"/>
+                    </w:tabs>
+                    <w:rPr>
+                      <w:rFonts w:ascii="Cambria" w:eastAsia="MS Mincho" w:hAnsi="Cambria"/>
+                      <w:color w:val="000000" w:themeColor="text1"/>
+                    </w:rPr>
+                  </w:pPr>
+                  <w:r>
+                    <w:rPr>
+                      <w:rFonts w:ascii="Cambria" w:eastAsia="MS Mincho" w:hAnsi="Cambria"/>
+                      <w:color w:val="000000" w:themeColor="text1"/>
+                    </w:rPr>
+                    <w:t>Category</w:t>
+                  </w:r>
+                </w:p>
+                <w:p>
+                  <w:pPr>
+                    <w:pStyle w:val="ListParagraph"/>
+                    <w:numPr>
+                      <w:ilvl w:val="0"/>
+                      <w:numId w:val="2"/>
+                    </w:numPr>
+                    <w:tabs>
+                      <w:tab w:val="left" w:pos="960"/>
+                    </w:tabs>
+                    <w:rPr>
+                      <w:rFonts w:ascii="Cambria" w:eastAsia="MS Mincho" w:hAnsi="Cambria"/>
+                      <w:color w:val="000000" w:themeColor="text1"/>
+                    </w:rPr>
+                  </w:pPr>
+                  <w:r>
+                    <w:rPr>
+                      <w:rFonts w:ascii="Cambria" w:eastAsia="MS Mincho" w:hAnsi="Cambria"/>
+                      <w:color w:val="000000" w:themeColor="text1"/>
+                    </w:rPr>
+                    <w:t>Description</w:t>
+                  </w:r>
+                </w:p>
+                <w:p>
+                  <w:pPr>
+                    <w:pStyle w:val="ListParagraph"/>
+                    <w:numPr>
+                      <w:ilvl w:val="0"/>
+                      <w:numId w:val="2"/>
+                    </w:numPr>
+                    <w:tabs>
+                      <w:tab w:val="left" w:pos="960"/>
+                    </w:tabs>
+                    <w:rPr>
+                      <w:rFonts w:ascii="Cambria" w:eastAsia="MS Mincho" w:hAnsi="Cambria"/>
+                      <w:color w:val="000000" w:themeColor="text1"/>
+                    </w:rPr>
+                  </w:pPr>
+                  <w:r>
+                    <w:rPr>
+                      <w:rFonts w:ascii="Cambria" w:eastAsia="MS Mincho" w:hAnsi="Cambria"/>
+                      <w:color w:val="000000" w:themeColor="text1"/>
+                    </w:rPr>
+                    <w:t>Available time</w:t>
+                  </w:r>
+                </w:p>
+                <w:p>
+                  <w:pPr>
+                    <w:pStyle w:val="ListParagraph"/>
+                    <w:numPr>
+                      <w:ilvl w:val="0"/>
+                      <w:numId w:val="2"/>
+                    </w:numPr>
+                    <w:tabs>
+                      <w:tab w:val="left" w:pos="960"/>
+                    </w:tabs>
+                    <w:rPr>
+                      <w:rFonts w:ascii="Cambria" w:eastAsia="MS Mincho" w:hAnsi="Cambria"/>
+                      <w:color w:val="000000" w:themeColor="text1"/>
+                    </w:rPr>
+                  </w:pPr>
+                  <w:r>
+                    <w:rPr>
+                      <w:rFonts w:ascii="Cambria" w:eastAsia="MS Mincho" w:hAnsi="Cambria"/>
+                      <w:color w:val="000000" w:themeColor="text1"/>
+                    </w:rPr>
+                    <w:t>“Call” button</w:t>
+                  </w:r>
+                </w:p>
+                <w:p>
+                  <w:pPr>
+                    <w:pStyle w:val="ListParagraph"/>
+                    <w:numPr>
+                      <w:ilvl w:val="0"/>
+                      <w:numId w:val="2"/>
+                    </w:numPr>
+                    <w:tabs>
+                      <w:tab w:val="left" w:pos="960"/>
+                    </w:tabs>
+                    <w:rPr>
+                      <w:rFonts w:ascii="Cambria" w:eastAsia="MS Mincho" w:hAnsi="Cambria"/>
+                      <w:color w:val="000000" w:themeColor="text1"/>
+                    </w:rPr>
+                  </w:pPr>
+                  <w:r>
+                    <w:rPr>
+                      <w:rFonts w:ascii="Cambria" w:eastAsia="MS Mincho" w:hAnsi="Cambria"/>
+                      <w:color w:val="000000" w:themeColor="text1"/>
+                    </w:rPr>
+                    <w:t>“Chat” button</w:t>
+                  </w:r>
+                </w:p>
+                <w:p>
+                  <w:pPr>
+                    <w:pStyle w:val="ListParagraph"/>
+                    <w:numPr>
+                      <w:ilvl w:val="0"/>
+                      <w:numId w:val="2"/>
+                    </w:numPr>
+                    <w:tabs>
+                      <w:tab w:val="left" w:pos="960"/>
+                    </w:tabs>
+                    <w:rPr>
+                      <w:rFonts w:ascii="Cambria" w:eastAsia="MS Mincho" w:hAnsi="Cambria"/>
+                      <w:color w:val="000000" w:themeColor="text1"/>
+                    </w:rPr>
+                  </w:pPr>
+                  <w:r>
+                    <w:rPr>
+                      <w:rFonts w:ascii="Cambria" w:eastAsia="MS Mincho" w:hAnsi="Cambria"/>
+                      <w:color w:val="000000" w:themeColor="text1"/>
+                    </w:rPr>
+                    <w:lastRenderedPageBreak/>
+                    <w:t>“Book” button</w:t>
+                  </w:r>
+                </w:p>
+                <w:p>
+                  <w:pPr>
+                    <w:tabs>
+                      <w:tab w:val="left" w:pos="960"/>
+                    </w:tabs>
+                    <w:ind w:left="141"/>
+                    <w:rPr>
+                      <w:rFonts w:ascii="Cambria" w:eastAsia="MS Mincho" w:hAnsi="Cambria"/>
+                      <w:color w:val="000000" w:themeColor="text1"/>
+                    </w:rPr>
+                  </w:pPr>
+                  <w:r>
+                    <w:rPr>
+                      <w:rFonts w:ascii="Cambria" w:eastAsia="MS Mincho" w:hAnsi="Cambria"/>
+                      <w:color w:val="000000" w:themeColor="text1"/>
+                    </w:rPr>
+                    <w:t>[Exception 1] [Exception 2]</w:t>
+                  </w:r>
+                </w:p>
+              </w:tc>
+            </w:tr>
+          </w:tbl>
+          <w:p>
+            <w:pPr>
+              <w:tabs>
+                <w:tab w:val="left" w:pos="960"/>
+              </w:tabs>
+              <w:spacing w:before="240"/>
+              <w:contextualSpacing/>
+              <w:rPr>
+                <w:rFonts w:ascii="Cambria" w:eastAsia="MS Mincho" w:hAnsi="Cambria"/>
+                <w:color w:val="000000" w:themeColor="text1"/>
+              </w:rPr>
+            </w:pPr>
+            <w:r>
+              <w:rPr>
+                <w:rFonts w:ascii="Cambria" w:eastAsia="MS Mincho" w:hAnsi="Cambria"/>
+                <w:b/>
+                <w:color w:val="000000" w:themeColor="text1"/>
+              </w:rPr>
+              <w:lastRenderedPageBreak/>
+              <w:t xml:space="preserve">Alternative Scenario: </w:t>
+            </w:r>
+          </w:p>
+          <w:tbl>
+            <w:tblPr>
+              <w:tblW w:w="0" w:type="auto"/>
+              <w:tblLook w:val="04A0" w:firstRow="1" w:lastRow="0" w:firstColumn="1" w:lastColumn="0" w:noHBand="0" w:noVBand="1"/>
+            </w:tblPr>
+            <w:tblGrid>
+              <w:gridCol w:w="736"/>
+              <w:gridCol w:w="4096"/>
+              <w:gridCol w:w="3948"/>
+            </w:tblGrid>
+            <w:tr>
+              <w:tc>
+                <w:tcPr>
+                  <w:tcW w:w="736" w:type="dxa"/>
+                  <w:tcBorders>
+                    <w:top w:val="single" w:sz="4" w:space="0" w:color="auto"/>
+                    <w:left w:val="single" w:sz="4" w:space="0" w:color="auto"/>
+                    <w:bottom w:val="single" w:sz="4" w:space="0" w:color="auto"/>
+                    <w:right w:val="single" w:sz="4" w:space="0" w:color="auto"/>
+                  </w:tcBorders>
+                  <w:shd w:val="clear" w:color="auto" w:fill="BFBFBF" w:themeFill="background1" w:themeFillShade="BF"/>
+                </w:tcPr>
+                <w:p>
+                  <w:pPr>
+                    <w:tabs>
+                      <w:tab w:val="left" w:pos="960"/>
+                    </w:tabs>
+                    <w:spacing w:before="240"/>
+                    <w:contextualSpacing/>
+                    <w:jc w:val="center"/>
+                    <w:rPr>
+                      <w:rFonts w:ascii="Cambria" w:eastAsia="MS Mincho" w:hAnsi="Cambria"/>
+                      <w:b/>
+                      <w:color w:val="000000" w:themeColor="text1"/>
+                    </w:rPr>
+                  </w:pPr>
+                  <w:r>
+                    <w:rPr>
+                      <w:rFonts w:ascii="Cambria" w:eastAsia="MS Mincho" w:hAnsi="Cambria"/>
+                      <w:b/>
+                      <w:color w:val="000000" w:themeColor="text1"/>
+                    </w:rPr>
+                    <w:t>No</w:t>
+                  </w:r>
+                </w:p>
+              </w:tc>
+              <w:tc>
+                <w:tcPr>
+                  <w:tcW w:w="4096" w:type="dxa"/>
+                  <w:tcBorders>
+                    <w:top w:val="single" w:sz="4" w:space="0" w:color="auto"/>
+                    <w:left w:val="single" w:sz="4" w:space="0" w:color="auto"/>
+                    <w:bottom w:val="single" w:sz="4" w:space="0" w:color="auto"/>
+                    <w:right w:val="single" w:sz="4" w:space="0" w:color="auto"/>
+                  </w:tcBorders>
+                  <w:shd w:val="clear" w:color="auto" w:fill="BFBFBF" w:themeFill="background1" w:themeFillShade="BF"/>
+                </w:tcPr>
+                <w:p>
+                  <w:pPr>
+                    <w:tabs>
+                      <w:tab w:val="left" w:pos="960"/>
+                    </w:tabs>
+                    <w:spacing w:before="240"/>
+                    <w:contextualSpacing/>
+                    <w:jc w:val="center"/>
+                    <w:rPr>
+                      <w:rFonts w:ascii="Cambria" w:eastAsia="MS Mincho" w:hAnsi="Cambria"/>
+                      <w:b/>
+                      <w:color w:val="000000" w:themeColor="text1"/>
+                    </w:rPr>
+                  </w:pPr>
+                  <w:r>
+                    <w:rPr>
+                      <w:rFonts w:ascii="Cambria" w:eastAsia="MS Mincho" w:hAnsi="Cambria"/>
+                      <w:b/>
+                      <w:color w:val="000000" w:themeColor="text1"/>
+                    </w:rPr>
+                    <w:t>Actor Action</w:t>
+                  </w:r>
+                </w:p>
+              </w:tc>
+              <w:tc>
+                <w:tcPr>
+                  <w:tcW w:w="3948" w:type="dxa"/>
+                  <w:tcBorders>
+                    <w:top w:val="single" w:sz="4" w:space="0" w:color="auto"/>
+                    <w:left w:val="single" w:sz="4" w:space="0" w:color="auto"/>
+                    <w:bottom w:val="single" w:sz="4" w:space="0" w:color="auto"/>
+                    <w:right w:val="single" w:sz="4" w:space="0" w:color="auto"/>
+                  </w:tcBorders>
+                  <w:shd w:val="clear" w:color="auto" w:fill="BFBFBF" w:themeFill="background1" w:themeFillShade="BF"/>
+                </w:tcPr>
+                <w:p>
+                  <w:pPr>
+                    <w:tabs>
+                      <w:tab w:val="left" w:pos="960"/>
+                    </w:tabs>
+                    <w:spacing w:before="240"/>
+                    <w:contextualSpacing/>
+                    <w:jc w:val="center"/>
+                    <w:rPr>
+                      <w:rFonts w:ascii="Cambria" w:eastAsia="MS Mincho" w:hAnsi="Cambria"/>
+                      <w:b/>
+                      <w:color w:val="000000" w:themeColor="text1"/>
+                    </w:rPr>
+                  </w:pPr>
+                  <w:r>
+                    <w:rPr>
+                      <w:rFonts w:ascii="Cambria" w:eastAsia="MS Mincho" w:hAnsi="Cambria"/>
+                      <w:b/>
+                      <w:color w:val="000000" w:themeColor="text1"/>
+                    </w:rPr>
+                    <w:t>System Response</w:t>
+                  </w:r>
+                </w:p>
+              </w:tc>
+            </w:tr>
+            <w:tr>
+              <w:tblPrEx>
+                <w:tblBorders>
+                  <w:top w:val="single" w:sz="4" w:space="0" w:color="auto"/>
+                  <w:left w:val="single" w:sz="4" w:space="0" w:color="auto"/>
+                  <w:bottom w:val="single" w:sz="4" w:space="0" w:color="auto"/>
+                  <w:right w:val="single" w:sz="4" w:space="0" w:color="auto"/>
+                  <w:insideH w:val="single" w:sz="4" w:space="0" w:color="auto"/>
+                  <w:insideV w:val="single" w:sz="4" w:space="0" w:color="auto"/>
+                </w:tblBorders>
+                <w:tblLook w:val="0000" w:firstRow="0" w:lastRow="0" w:firstColumn="0" w:lastColumn="0" w:noHBand="0" w:noVBand="0"/>
+              </w:tblPrEx>
+              <w:trPr>
+                <w:trHeight w:val="405"/>
+              </w:trPr>
+              <w:tc>
+                <w:tcPr>
+                  <w:tcW w:w="736" w:type="dxa"/>
+                  <w:tcBorders>
+                    <w:top w:val="single" w:sz="4" w:space="0" w:color="auto"/>
+                    <w:left w:val="single" w:sz="4" w:space="0" w:color="auto"/>
+                    <w:bottom w:val="single" w:sz="4" w:space="0" w:color="auto"/>
+                    <w:right w:val="single" w:sz="4" w:space="0" w:color="auto"/>
+                  </w:tcBorders>
+                </w:tcPr>
+                <w:p>
+                  <w:pPr>
+                    <w:tabs>
+                      <w:tab w:val="left" w:pos="960"/>
+                    </w:tabs>
+                    <w:spacing w:before="240"/>
+                    <w:contextualSpacing/>
+                    <w:jc w:val="center"/>
+                    <w:rPr>
+                      <w:rFonts w:ascii="Cambria" w:eastAsia="MS Mincho" w:hAnsi="Cambria"/>
+                      <w:color w:val="000000" w:themeColor="text1"/>
+                    </w:rPr>
+                  </w:pPr>
+                  <w:r>
+                    <w:rPr>
+                      <w:rFonts w:ascii="Cambria" w:eastAsia="MS Mincho" w:hAnsi="Cambria"/>
+                      <w:color w:val="000000" w:themeColor="text1"/>
+                    </w:rPr>
+                    <w:t>1</w:t>
+                  </w:r>
+                </w:p>
+              </w:tc>
+              <w:tc>
+                <w:tcPr>
+                  <w:tcW w:w="4096" w:type="dxa"/>
+                  <w:tcBorders>
+                    <w:top w:val="single" w:sz="4" w:space="0" w:color="auto"/>
+                    <w:left w:val="single" w:sz="4" w:space="0" w:color="auto"/>
+                    <w:bottom w:val="single" w:sz="4" w:space="0" w:color="auto"/>
+                    <w:right w:val="single" w:sz="4" w:space="0" w:color="auto"/>
+                  </w:tcBorders>
+                </w:tcPr>
+                <w:p>
+                  <w:pPr>
+                    <w:contextualSpacing/>
+                    <w:rPr>
+                      <w:rFonts w:ascii="Cambria" w:eastAsia="MS Mincho" w:hAnsi="Cambria"/>
+                      <w:color w:val="000000" w:themeColor="text1"/>
+                    </w:rPr>
+                  </w:pPr>
+                </w:p>
+              </w:tc>
+              <w:tc>
+                <w:tcPr>
+                  <w:tcW w:w="3948" w:type="dxa"/>
+                  <w:tcBorders>
+                    <w:top w:val="single" w:sz="4" w:space="0" w:color="auto"/>
+                    <w:left w:val="single" w:sz="4" w:space="0" w:color="auto"/>
+                    <w:bottom w:val="single" w:sz="4" w:space="0" w:color="auto"/>
+                    <w:right w:val="single" w:sz="4" w:space="0" w:color="auto"/>
+                  </w:tcBorders>
+                </w:tcPr>
+                <w:p>
+                  <w:pPr>
+                    <w:pStyle w:val="ListParagraph"/>
+                    <w:tabs>
+                      <w:tab w:val="left" w:pos="960"/>
+                    </w:tabs>
+                    <w:ind w:left="0"/>
+                    <w:rPr>
+                      <w:rFonts w:ascii="Cambria" w:eastAsia="MS Mincho" w:hAnsi="Cambria"/>
+                      <w:color w:val="000000" w:themeColor="text1"/>
+                    </w:rPr>
+                  </w:pPr>
+                </w:p>
+              </w:tc>
+            </w:tr>
+          </w:tbl>
+          <w:p>
+            <w:pPr>
+              <w:contextualSpacing/>
+              <w:rPr>
+                <w:rFonts w:ascii="Cambria" w:eastAsia="MS Mincho" w:hAnsi="Cambria"/>
+                <w:color w:val="000000" w:themeColor="text1"/>
+              </w:rPr>
+            </w:pPr>
+          </w:p>
+          <w:p>
+            <w:pPr>
+              <w:contextualSpacing/>
+              <w:rPr>
+                <w:rFonts w:ascii="Cambria" w:eastAsia="MS Mincho" w:hAnsi="Cambria"/>
+                <w:color w:val="000000" w:themeColor="text1"/>
+              </w:rPr>
+            </w:pPr>
+            <w:r>
+              <w:rPr>
+                <w:rFonts w:ascii="Cambria" w:eastAsia="MS Mincho" w:hAnsi="Cambria"/>
+                <w:b/>
+                <w:color w:val="000000" w:themeColor="text1"/>
+              </w:rPr>
+              <w:t xml:space="preserve">Exceptions: </w:t>
+            </w:r>
+          </w:p>
+          <w:tbl>
+            <w:tblPr>
+              <w:tblW w:w="0" w:type="auto"/>
+              <w:tblLook w:val="04A0" w:firstRow="1" w:lastRow="0" w:firstColumn="1" w:lastColumn="0" w:noHBand="0" w:noVBand="1"/>
+            </w:tblPr>
+            <w:tblGrid>
+              <w:gridCol w:w="736"/>
+              <w:gridCol w:w="4096"/>
+              <w:gridCol w:w="3948"/>
+            </w:tblGrid>
+            <w:tr>
+              <w:tc>
+                <w:tcPr>
+                  <w:tcW w:w="736" w:type="dxa"/>
+                  <w:tcBorders>
+                    <w:top w:val="single" w:sz="4" w:space="0" w:color="auto"/>
+                    <w:left w:val="single" w:sz="4" w:space="0" w:color="auto"/>
+                    <w:bottom w:val="single" w:sz="4" w:space="0" w:color="auto"/>
+                    <w:right w:val="single" w:sz="4" w:space="0" w:color="auto"/>
+                  </w:tcBorders>
+                  <w:shd w:val="clear" w:color="auto" w:fill="BFBFBF" w:themeFill="background1" w:themeFillShade="BF"/>
+                </w:tcPr>
+                <w:p>
+                  <w:pPr>
+                    <w:tabs>
+                      <w:tab w:val="left" w:pos="960"/>
+                    </w:tabs>
+                    <w:spacing w:before="240"/>
+                    <w:contextualSpacing/>
+                    <w:jc w:val="center"/>
+                    <w:rPr>
+                      <w:rFonts w:ascii="Cambria" w:eastAsia="MS Mincho" w:hAnsi="Cambria"/>
+                      <w:b/>
+                      <w:color w:val="000000" w:themeColor="text1"/>
+                    </w:rPr>
+                  </w:pPr>
+                  <w:r>
+                    <w:rPr>
+                      <w:rFonts w:ascii="Cambria" w:eastAsia="MS Mincho" w:hAnsi="Cambria"/>
+                      <w:b/>
+                      <w:color w:val="000000" w:themeColor="text1"/>
+                    </w:rPr>
+                    <w:t>No</w:t>
+                  </w:r>
+                </w:p>
+              </w:tc>
+              <w:tc>
+                <w:tcPr>
+                  <w:tcW w:w="4096" w:type="dxa"/>
+                  <w:tcBorders>
+                    <w:top w:val="single" w:sz="4" w:space="0" w:color="auto"/>
+                    <w:left w:val="single" w:sz="4" w:space="0" w:color="auto"/>
+                    <w:bottom w:val="single" w:sz="4" w:space="0" w:color="auto"/>
+                    <w:right w:val="single" w:sz="4" w:space="0" w:color="auto"/>
+                  </w:tcBorders>
+                  <w:shd w:val="clear" w:color="auto" w:fill="BFBFBF" w:themeFill="background1" w:themeFillShade="BF"/>
+                </w:tcPr>
+                <w:p>
+                  <w:pPr>
+                    <w:tabs>
+                      <w:tab w:val="left" w:pos="960"/>
+                    </w:tabs>
+                    <w:spacing w:before="240"/>
+                    <w:contextualSpacing/>
+                    <w:jc w:val="center"/>
+                    <w:rPr>
+                      <w:rFonts w:ascii="Cambria" w:eastAsia="MS Mincho" w:hAnsi="Cambria"/>
+                      <w:b/>
+                      <w:color w:val="000000" w:themeColor="text1"/>
+                    </w:rPr>
+                  </w:pPr>
+                  <w:r>
+                    <w:rPr>
+                      <w:rFonts w:ascii="Cambria" w:eastAsia="MS Mincho" w:hAnsi="Cambria"/>
+                      <w:b/>
+                      <w:color w:val="000000" w:themeColor="text1"/>
+                    </w:rPr>
+                    <w:t>Actor Action</w:t>
+                  </w:r>
+                </w:p>
+              </w:tc>
+              <w:tc>
+                <w:tcPr>
+                  <w:tcW w:w="3948" w:type="dxa"/>
+                  <w:tcBorders>
+                    <w:top w:val="single" w:sz="4" w:space="0" w:color="auto"/>
+                    <w:left w:val="single" w:sz="4" w:space="0" w:color="auto"/>
+                    <w:bottom w:val="single" w:sz="4" w:space="0" w:color="auto"/>
+                    <w:right w:val="single" w:sz="4" w:space="0" w:color="auto"/>
+                  </w:tcBorders>
+                  <w:shd w:val="clear" w:color="auto" w:fill="BFBFBF" w:themeFill="background1" w:themeFillShade="BF"/>
+                </w:tcPr>
+                <w:p>
+                  <w:pPr>
+                    <w:tabs>
+                      <w:tab w:val="left" w:pos="960"/>
+                    </w:tabs>
+                    <w:spacing w:before="240"/>
+                    <w:contextualSpacing/>
+                    <w:jc w:val="center"/>
+                    <w:rPr>
+                      <w:rFonts w:ascii="Cambria" w:eastAsia="MS Mincho" w:hAnsi="Cambria"/>
+                      <w:b/>
+                      <w:color w:val="000000" w:themeColor="text1"/>
+                    </w:rPr>
+                  </w:pPr>
+                  <w:r>
+                    <w:rPr>
+                      <w:rFonts w:ascii="Cambria" w:eastAsia="MS Mincho" w:hAnsi="Cambria"/>
+                      <w:b/>
+                      <w:color w:val="000000" w:themeColor="text1"/>
+                    </w:rPr>
+                    <w:t>System Response</w:t>
+                  </w:r>
+                </w:p>
+              </w:tc>
+            </w:tr>
+            <w:tr>
+              <w:tblPrEx>
+                <w:tblBorders>
+                  <w:top w:val="single" w:sz="4" w:space="0" w:color="auto"/>
+                  <w:left w:val="single" w:sz="4" w:space="0" w:color="auto"/>
+                  <w:bottom w:val="single" w:sz="4" w:space="0" w:color="auto"/>
+                  <w:right w:val="single" w:sz="4" w:space="0" w:color="auto"/>
+                  <w:insideH w:val="single" w:sz="4" w:space="0" w:color="auto"/>
+                  <w:insideV w:val="single" w:sz="4" w:space="0" w:color="auto"/>
+                </w:tblBorders>
+                <w:tblLook w:val="0000" w:firstRow="0" w:lastRow="0" w:firstColumn="0" w:lastColumn="0" w:noHBand="0" w:noVBand="0"/>
+              </w:tblPrEx>
+              <w:trPr>
+                <w:trHeight w:val="405"/>
+              </w:trPr>
+              <w:tc>
+                <w:tcPr>
+                  <w:tcW w:w="736" w:type="dxa"/>
+                  <w:tcBorders>
+                    <w:top w:val="single" w:sz="4" w:space="0" w:color="auto"/>
+                    <w:left w:val="single" w:sz="4" w:space="0" w:color="auto"/>
+                    <w:bottom w:val="single" w:sz="4" w:space="0" w:color="auto"/>
+                    <w:right w:val="single" w:sz="4" w:space="0" w:color="auto"/>
+                  </w:tcBorders>
+                </w:tcPr>
+                <w:p>
+                  <w:pPr>
+                    <w:tabs>
+                      <w:tab w:val="left" w:pos="960"/>
+                    </w:tabs>
+                    <w:spacing w:before="240"/>
+                    <w:contextualSpacing/>
+                    <w:jc w:val="center"/>
+                    <w:rPr>
+                      <w:rFonts w:ascii="Cambria" w:eastAsia="MS Mincho" w:hAnsi="Cambria"/>
+                      <w:color w:val="000000" w:themeColor="text1"/>
+                    </w:rPr>
+                  </w:pPr>
+                  <w:r>
+                    <w:rPr>
+                      <w:rFonts w:ascii="Cambria" w:eastAsia="MS Mincho" w:hAnsi="Cambria"/>
+                      <w:color w:val="000000" w:themeColor="text1"/>
+                    </w:rPr>
+                    <w:t>1</w:t>
+                  </w:r>
+                </w:p>
+              </w:tc>
+              <w:tc>
+                <w:tcPr>
+                  <w:tcW w:w="4096" w:type="dxa"/>
+                  <w:tcBorders>
+                    <w:top w:val="single" w:sz="4" w:space="0" w:color="auto"/>
+                    <w:left w:val="single" w:sz="4" w:space="0" w:color="auto"/>
+                    <w:bottom w:val="single" w:sz="4" w:space="0" w:color="auto"/>
+                    <w:right w:val="single" w:sz="4" w:space="0" w:color="auto"/>
+                  </w:tcBorders>
+                </w:tcPr>
+                <w:p>
+                  <w:pPr>
+                    <w:contextualSpacing/>
+                    <w:rPr>
+                      <w:rFonts w:ascii="Cambria" w:eastAsia="MS Mincho" w:hAnsi="Cambria"/>
+                      <w:color w:val="000000" w:themeColor="text1"/>
+                    </w:rPr>
+                  </w:pPr>
+                </w:p>
+              </w:tc>
+              <w:tc>
+                <w:tcPr>
+                  <w:tcW w:w="3948" w:type="dxa"/>
+                  <w:tcBorders>
+                    <w:top w:val="single" w:sz="4" w:space="0" w:color="auto"/>
+                    <w:left w:val="single" w:sz="4" w:space="0" w:color="auto"/>
+                    <w:bottom w:val="single" w:sz="4" w:space="0" w:color="auto"/>
+                    <w:right w:val="single" w:sz="4" w:space="0" w:color="auto"/>
+                  </w:tcBorders>
+                </w:tcPr>
+                <w:p>
+                  <w:pPr>
+                    <w:pStyle w:val="ListParagraph"/>
+                    <w:tabs>
+                      <w:tab w:val="left" w:pos="960"/>
+                    </w:tabs>
+                    <w:ind w:left="0"/>
+                    <w:rPr>
+                      <w:rFonts w:ascii="Cambria" w:eastAsia="MS Mincho" w:hAnsi="Cambria"/>
+                      <w:color w:val="000000" w:themeColor="text1"/>
+                    </w:rPr>
+                  </w:pPr>
+                  <w:r>
+                    <w:rPr>
+                      <w:rFonts w:ascii="Cambria" w:eastAsia="MS Mincho" w:hAnsi="Cambria"/>
+                      <w:color w:val="000000" w:themeColor="text1"/>
+                    </w:rPr>
+                    <w:t>System shows message the "</w:t>
+                  </w:r>
+                  <w:r>
+                    <w:rPr>
+                      <w:rFonts w:ascii="Cambria" w:eastAsia="MS Mincho" w:hAnsi="Cambria"/>
+                      <w:color w:val="000000" w:themeColor="text1"/>
+                    </w:rPr>
+                    <w:t>Không có kết nối Internet</w:t>
+                  </w:r>
+                  <w:r>
+                    <w:rPr>
+                      <w:rFonts w:ascii="Cambria" w:eastAsia="MS Mincho" w:hAnsi="Cambria"/>
+                      <w:color w:val="000000" w:themeColor="text1"/>
+                    </w:rPr>
+                    <w:t>" when the internet is lost.</w:t>
+                  </w:r>
+                </w:p>
+              </w:tc>
+            </w:tr>
+            <w:tr>
+              <w:tblPrEx>
+                <w:tblBorders>
+                  <w:top w:val="single" w:sz="4" w:space="0" w:color="auto"/>
+                  <w:left w:val="single" w:sz="4" w:space="0" w:color="auto"/>
+                  <w:bottom w:val="single" w:sz="4" w:space="0" w:color="auto"/>
+                  <w:right w:val="single" w:sz="4" w:space="0" w:color="auto"/>
+                  <w:insideH w:val="single" w:sz="4" w:space="0" w:color="auto"/>
+                  <w:insideV w:val="single" w:sz="4" w:space="0" w:color="auto"/>
+                </w:tblBorders>
+                <w:tblLook w:val="0000" w:firstRow="0" w:lastRow="0" w:firstColumn="0" w:lastColumn="0" w:noHBand="0" w:noVBand="0"/>
+              </w:tblPrEx>
+              <w:trPr>
+                <w:trHeight w:val="405"/>
+              </w:trPr>
+              <w:tc>
+                <w:tcPr>
+                  <w:tcW w:w="736" w:type="dxa"/>
+                  <w:tcBorders>
+                    <w:top w:val="single" w:sz="4" w:space="0" w:color="auto"/>
+                    <w:left w:val="single" w:sz="4" w:space="0" w:color="auto"/>
+                    <w:bottom w:val="single" w:sz="4" w:space="0" w:color="auto"/>
+                    <w:right w:val="single" w:sz="4" w:space="0" w:color="auto"/>
+                  </w:tcBorders>
+                </w:tcPr>
+                <w:p>
+                  <w:pPr>
+                    <w:tabs>
+                      <w:tab w:val="left" w:pos="960"/>
+                    </w:tabs>
+                    <w:spacing w:before="240"/>
+                    <w:contextualSpacing/>
+                    <w:jc w:val="center"/>
+                    <w:rPr>
+                      <w:rFonts w:ascii="Cambria" w:eastAsia="MS Mincho" w:hAnsi="Cambria"/>
+                      <w:color w:val="000000" w:themeColor="text1"/>
+                    </w:rPr>
+                  </w:pPr>
+                  <w:r>
+                    <w:rPr>
+                      <w:rFonts w:ascii="Cambria" w:eastAsia="MS Mincho" w:hAnsi="Cambria"/>
+                      <w:color w:val="000000" w:themeColor="text1"/>
+                    </w:rPr>
+                    <w:t>2</w:t>
+                  </w:r>
+                </w:p>
+              </w:tc>
+              <w:tc>
+                <w:tcPr>
+                  <w:tcW w:w="4096" w:type="dxa"/>
+                  <w:tcBorders>
+                    <w:top w:val="single" w:sz="4" w:space="0" w:color="auto"/>
+                    <w:left w:val="single" w:sz="4" w:space="0" w:color="auto"/>
+                    <w:bottom w:val="single" w:sz="4" w:space="0" w:color="auto"/>
+                    <w:right w:val="single" w:sz="4" w:space="0" w:color="auto"/>
+                  </w:tcBorders>
+                </w:tcPr>
+                <w:p>
+                  <w:pPr>
+                    <w:contextualSpacing/>
+                    <w:rPr>
+                      <w:rFonts w:ascii="Cambria" w:eastAsia="MS Mincho" w:hAnsi="Cambria"/>
+                      <w:color w:val="000000" w:themeColor="text1"/>
+                    </w:rPr>
+                  </w:pPr>
+                </w:p>
+              </w:tc>
+              <w:tc>
+                <w:tcPr>
+                  <w:tcW w:w="3948" w:type="dxa"/>
+                  <w:tcBorders>
+                    <w:top w:val="single" w:sz="4" w:space="0" w:color="auto"/>
+                    <w:left w:val="single" w:sz="4" w:space="0" w:color="auto"/>
+                    <w:bottom w:val="single" w:sz="4" w:space="0" w:color="auto"/>
+                    <w:right w:val="single" w:sz="4" w:space="0" w:color="auto"/>
+                  </w:tcBorders>
+                </w:tcPr>
+                <w:p>
+                  <w:pPr>
+                    <w:pStyle w:val="ListParagraph"/>
+                    <w:tabs>
+                      <w:tab w:val="left" w:pos="960"/>
+                    </w:tabs>
+                    <w:ind w:left="0"/>
+                    <w:rPr>
+                      <w:rFonts w:ascii="Cambria" w:eastAsia="MS Mincho" w:hAnsi="Cambria"/>
+                      <w:color w:val="000000" w:themeColor="text1"/>
+                    </w:rPr>
+                  </w:pPr>
+                  <w:r>
+                    <w:rPr>
+                      <w:rFonts w:ascii="Cambria" w:eastAsia="MS Mincho" w:hAnsi="Cambria"/>
+                      <w:color w:val="000000" w:themeColor="text1"/>
+                    </w:rPr>
+                    <w:t>System shows message the "</w:t>
+                  </w:r>
+                  <w:r>
+                    <w:rPr>
+                      <w:rFonts w:ascii="Cambria" w:eastAsia="MS Mincho" w:hAnsi="Cambria"/>
+                      <w:color w:val="000000" w:themeColor="text1"/>
+                    </w:rPr>
+                    <w:t xml:space="preserve">Không thể </w:t>
+                  </w:r>
+                  <w:r>
+                    <w:rPr>
+                      <w:rFonts w:ascii="Cambria" w:eastAsia="MS Mincho" w:hAnsi="Cambria"/>
+                      <w:color w:val="000000" w:themeColor="text1"/>
+                    </w:rPr>
+                    <w:t>tìm thấy bài đăng</w:t>
+                  </w:r>
+                  <w:r>
+                    <w:rPr>
+                      <w:rFonts w:ascii="Cambria" w:eastAsia="MS Mincho" w:hAnsi="Cambria"/>
+                      <w:color w:val="000000" w:themeColor="text1"/>
+                    </w:rPr>
+                    <w:t xml:space="preserve">" when </w:t>
+                  </w:r>
+                  <w:r>
+                    <w:rPr>
+                      <w:rFonts w:ascii="Cambria" w:eastAsia="MS Mincho" w:hAnsi="Cambria"/>
+                      <w:color w:val="000000" w:themeColor="text1"/>
+                    </w:rPr>
+                    <w:t>cannot find the post.</w:t>
+                  </w:r>
+                </w:p>
+              </w:tc>
+            </w:tr>
+          </w:tbl>
+          <w:p>
+            <w:pPr>
+              <w:contextualSpacing/>
+              <w:rPr>
+                <w:rFonts w:ascii="Cambria" w:eastAsia="MS Mincho" w:hAnsi="Cambria"/>
+                <w:b/>
+                <w:color w:val="000000" w:themeColor="text1"/>
+              </w:rPr>
+            </w:pPr>
+          </w:p>
+          <w:p>
+            <w:pPr>
+              <w:tabs>
+                <w:tab w:val="left" w:pos="960"/>
+              </w:tabs>
+              <w:spacing w:before="240"/>
+              <w:contextualSpacing/>
+              <w:rPr>
+                <w:rFonts w:ascii="Cambria" w:eastAsia="MS Mincho" w:hAnsi="Cambria"/>
+                <w:color w:val="000000" w:themeColor="text1"/>
+              </w:rPr>
+            </w:pPr>
+            <w:r>
+              <w:rPr>
+                <w:rFonts w:ascii="Cambria" w:eastAsia="MS Mincho" w:hAnsi="Cambria"/>
+                <w:b/>
+                <w:color w:val="000000" w:themeColor="text1"/>
+              </w:rPr>
+              <w:t>Relationships:</w:t>
+            </w:r>
+            <w:r>
+              <w:rPr>
+                <w:rFonts w:ascii="Cambria" w:eastAsia="MS Mincho" w:hAnsi="Cambria"/>
+                <w:color w:val="000000" w:themeColor="text1"/>
+              </w:rPr>
+              <w:t xml:space="preserve"> </w:t>
+            </w:r>
+            <w:r>
+              <w:rPr>
+                <w:rFonts w:ascii="Cambria" w:eastAsia="MS Mincho" w:hAnsi="Cambria"/>
+                <w:color w:val="000000" w:themeColor="text1"/>
+              </w:rPr>
+              <w:t>Search near-by scrap</w:t>
+            </w:r>
+          </w:p>
+          <w:p>
+            <w:pPr>
+              <w:tabs>
+                <w:tab w:val="left" w:pos="960"/>
+              </w:tabs>
+              <w:spacing w:before="240"/>
+              <w:contextualSpacing/>
+              <w:rPr>
+                <w:rFonts w:ascii="Cambria" w:eastAsia="MS Mincho" w:hAnsi="Cambria"/>
+                <w:b/>
+                <w:color w:val="000000" w:themeColor="text1"/>
+              </w:rPr>
+            </w:pPr>
+            <w:r>
+              <w:rPr>
+                <w:rFonts w:ascii="Cambria" w:eastAsia="MS Mincho" w:hAnsi="Cambria"/>
+                <w:b/>
+                <w:color w:val="000000" w:themeColor="text1"/>
+              </w:rPr>
+              <w:t>Business Rules:</w:t>
+            </w:r>
+            <w:bookmarkStart w:id="3" w:name="_GoBack"/>
+            <w:bookmarkEnd w:id="3"/>
+          </w:p>
+        </w:tc>
+      </w:tr>
+    </w:tbl>
+    <w:p>
+      <w:pPr>
+        <w:pStyle w:val="ListParagraph"/>
+        <w:jc w:val="center"/>
+        <w:rPr>
+          <w:b/>
+          <w:sz w:val="28"/>
+          <w:szCs w:val="28"/>
+        </w:rPr>
+      </w:pPr>
+      <w:r>
+        <w:rPr>
+          <w:rFonts w:ascii="Cambria" w:hAnsi="Cambria"/>
+          <w:color w:val="000000" w:themeColor="text1"/>
+          <w:sz w:val="24"/>
+          <w:szCs w:val="24"/>
+        </w:rPr>
         <w:lastRenderedPageBreak/>
-        <w:t>3.2 View Scrap detail</w:t>
+        <w:t>Table  &lt;</w:t>
+      </w:r>
+      <w:r>
+        <w:rPr>
+          <w:rFonts w:ascii="Cambria" w:hAnsi="Cambria"/>
+          <w:color w:val="000000" w:themeColor="text1"/>
+          <w:sz w:val="24"/>
+          <w:szCs w:val="24"/>
+        </w:rPr>
+        <w:t>Collector</w:t>
+      </w:r>
+      <w:r>
+        <w:rPr>
+          <w:rFonts w:ascii="Cambria" w:hAnsi="Cambria"/>
+          <w:color w:val="000000" w:themeColor="text1"/>
+          <w:sz w:val="24"/>
+          <w:szCs w:val="24"/>
+        </w:rPr>
+        <w:t>&gt;</w:t>
+      </w:r>
+      <w:r>
+        <w:rPr>
+          <w:rFonts w:ascii="Cambria" w:hAnsi="Cambria"/>
+          <w:color w:val="000000" w:themeColor="text1"/>
+          <w:sz w:val="24"/>
+          <w:szCs w:val="24"/>
+        </w:rPr>
+        <w:t xml:space="preserve"> View scrap detail</w:t>
+      </w:r>
+      <w:r>
+        <w:rPr>
+          <w:rFonts w:ascii="Cambria" w:hAnsi="Cambria"/>
+          <w:color w:val="000000" w:themeColor="text1"/>
+          <w:sz w:val="24"/>
+          <w:szCs w:val="24"/>
+        </w:rPr>
+        <w:t xml:space="preserve"> use case specification</w:t>
       </w:r>
     </w:p>
     <w:p>
@@ -13722,39 +14556,7 @@
                 <w:rFonts w:ascii="Cambria" w:eastAsia="MS Mincho" w:hAnsi="Cambria"/>
                 <w:color w:val="000000" w:themeColor="text1"/>
               </w:rPr>
-              <w:t>User presses “</w:t>
-            </w:r>
-            <w:proofErr w:type="spellStart"/>
-            <w:r>
-              <w:rPr>
-                <w:rFonts w:ascii="Cambria" w:eastAsia="MS Mincho" w:hAnsi="Cambria"/>
-                <w:color w:val="000000" w:themeColor="text1"/>
-              </w:rPr>
-              <w:t>Đăng</w:t>
-            </w:r>
-            <w:proofErr w:type="spellEnd"/>
-            <w:r>
-              <w:rPr>
-                <w:rFonts w:ascii="Cambria" w:eastAsia="MS Mincho" w:hAnsi="Cambria"/>
-                <w:color w:val="000000" w:themeColor="text1"/>
-              </w:rPr>
-              <w:t xml:space="preserve"> </w:t>
-            </w:r>
-            <w:proofErr w:type="spellStart"/>
-            <w:r>
-              <w:rPr>
-                <w:rFonts w:ascii="Cambria" w:eastAsia="MS Mincho" w:hAnsi="Cambria"/>
-                <w:color w:val="000000" w:themeColor="text1"/>
-              </w:rPr>
-              <w:t>bán</w:t>
-            </w:r>
-            <w:proofErr w:type="spellEnd"/>
-            <w:r>
-              <w:rPr>
-                <w:rFonts w:ascii="Cambria" w:eastAsia="MS Mincho" w:hAnsi="Cambria"/>
-                <w:color w:val="000000" w:themeColor="text1"/>
-              </w:rPr>
-              <w:t>” button</w:t>
+              <w:t>User presses “Đăng bán” button</w:t>
             </w:r>
             <w:r>
               <w:rPr>
@@ -13960,6 +14762,7 @@
                       <w:b/>
                       <w:color w:val="000000" w:themeColor="text1"/>
                     </w:rPr>
+                    <w:lastRenderedPageBreak/>
                     <w:t>Step</w:t>
                   </w:r>
                 </w:p>
@@ -14989,7 +15792,6 @@
           <w:szCs w:val="28"/>
         </w:rPr>
       </w:pPr>
-      <w:proofErr w:type="gramStart"/>
       <w:r>
         <w:rPr>
           <w:rFonts w:ascii="Cambria" w:hAnsi="Cambria"/>
@@ -14998,26 +15800,7 @@
           <w:szCs w:val="24"/>
         </w:rPr>
         <w:lastRenderedPageBreak/>
-        <w:t>Table  &lt;</w:t>
-      </w:r>
-      <w:proofErr w:type="gramEnd"/>
-      <w:r>
-        <w:rPr>
-          <w:rFonts w:ascii="Cambria" w:hAnsi="Cambria"/>
-          <w:color w:val="000000" w:themeColor="text1"/>
-          <w:sz w:val="24"/>
-          <w:szCs w:val="24"/>
-        </w:rPr>
-        <w:t xml:space="preserve"> </w:t>
-      </w:r>
-      <w:r>
-        <w:rPr>
-          <w:rFonts w:ascii="Cambria" w:hAnsi="Cambria"/>
-          <w:color w:val="000000" w:themeColor="text1"/>
-          <w:sz w:val="24"/>
-          <w:szCs w:val="24"/>
-        </w:rPr>
-        <w:t>&gt;</w:t>
+        <w:t>Table  &lt; &gt;</w:t>
       </w:r>
       <w:r>
         <w:rPr>

</xml_diff>